<commit_message>
Started work on main page
</commit_message>
<xml_diff>
--- a/JakeBatResumeUpdated.docx
+++ b/JakeBatResumeUpdated.docx
@@ -24,20 +24,15 @@
     </w:p>
     <w:p>
       <w:pPr>
-        <w:pStyle w:val="ContactInfoEmphasis"/>
+        <w:spacing w:after="0" w:line="240" w:lineRule="auto"/>
         <w:contextualSpacing/>
-      </w:pPr>
-      <w:r>
-        <w:rPr>
-          <w:color w:val="auto"/>
-        </w:rPr>
+        <w:jc w:val="center"/>
+      </w:pPr>
+      <w:r>
         <w:t xml:space="preserve">Rio Rancho, NM </w:t>
       </w:r>
       <w:sdt>
         <w:sdtPr>
-          <w:rPr>
-            <w:color w:val="auto"/>
-          </w:rPr>
           <w:alias w:val="Divider dot:"/>
           <w:tag w:val="Divider dot:"/>
           <w:id w:val="-1459182552"/>
@@ -51,18 +46,27 @@
         <w:sdtEndPr/>
         <w:sdtContent>
           <w:r>
-            <w:rPr>
-              <w:color w:val="auto"/>
-            </w:rPr>
             <w:t>·</w:t>
           </w:r>
         </w:sdtContent>
       </w:sdt>
       <w:r>
-        <w:rPr>
-          <w:color w:val="auto"/>
-        </w:rPr>
-        <w:t xml:space="preserve"> 505-369-8211 </w:t>
+        <w:t xml:space="preserve"> 505-369-8211</w:t>
+      </w:r>
+    </w:p>
+    <w:p>
+      <w:pPr>
+        <w:spacing w:after="0" w:line="240" w:lineRule="auto"/>
+        <w:contextualSpacing/>
+        <w:jc w:val="center"/>
+        <w:rPr>
+          <w:b/>
+          <w:sz w:val="72"/>
+          <w:szCs w:val="72"/>
+        </w:rPr>
+      </w:pPr>
+      <w:r>
+        <w:t xml:space="preserve"> </w:t>
       </w:r>
       <w:hyperlink r:id="rId5" w:history="1">
         <w:r>
@@ -143,412 +147,6 @@
           <w:szCs w:val="40"/>
         </w:rPr>
       </w:pPr>
-      <w:r>
-        <w:rPr>
-          <w:b/>
-          <w:noProof/>
-          <w:sz w:val="40"/>
-          <w:szCs w:val="40"/>
-        </w:rPr>
-        <mc:AlternateContent>
-          <mc:Choice Requires="wps">
-            <w:drawing>
-              <wp:anchor distT="45720" distB="45720" distL="114300" distR="114300" simplePos="0" relativeHeight="251661312" behindDoc="0" locked="0" layoutInCell="1" allowOverlap="1" wp14:anchorId="63BDB65D" wp14:editId="0009EBD3">
-                <wp:simplePos x="0" y="0"/>
-                <wp:positionH relativeFrom="margin">
-                  <wp:align>right</wp:align>
-                </wp:positionH>
-                <wp:positionV relativeFrom="paragraph">
-                  <wp:posOffset>380365</wp:posOffset>
-                </wp:positionV>
-                <wp:extent cx="2994660" cy="693420"/>
-                <wp:effectExtent l="0" t="0" r="0" b="0"/>
-                <wp:wrapSquare wrapText="bothSides"/>
-                <wp:docPr id="1" name="Text Box 2"/>
-                <wp:cNvGraphicFramePr>
-                  <a:graphicFrameLocks xmlns:a="http://schemas.openxmlformats.org/drawingml/2006/main"/>
-                </wp:cNvGraphicFramePr>
-                <a:graphic xmlns:a="http://schemas.openxmlformats.org/drawingml/2006/main">
-                  <a:graphicData uri="http://schemas.microsoft.com/office/word/2010/wordprocessingShape">
-                    <wps:wsp>
-                      <wps:cNvSpPr txBox="1">
-                        <a:spLocks noChangeArrowheads="1"/>
-                      </wps:cNvSpPr>
-                      <wps:spPr bwMode="auto">
-                        <a:xfrm>
-                          <a:off x="0" y="0"/>
-                          <a:ext cx="2994660" cy="693420"/>
-                        </a:xfrm>
-                        <a:prstGeom prst="rect">
-                          <a:avLst/>
-                        </a:prstGeom>
-                        <a:solidFill>
-                          <a:srgbClr val="FFFFFF"/>
-                        </a:solidFill>
-                        <a:ln w="9525">
-                          <a:noFill/>
-                          <a:miter lim="800000"/>
-                          <a:headEnd/>
-                          <a:tailEnd/>
-                        </a:ln>
-                      </wps:spPr>
-                      <wps:txbx>
-                        <w:txbxContent>
-                          <w:p>
-                            <w:pPr>
-                              <w:numPr>
-                                <w:ilvl w:val="0"/>
-                                <w:numId w:val="1"/>
-                              </w:numPr>
-                              <w:spacing w:after="0"/>
-                              <w:rPr>
-                                <w:sz w:val="24"/>
-                                <w:szCs w:val="24"/>
-                              </w:rPr>
-                            </w:pPr>
-                            <w:r>
-                              <w:rPr>
-                                <w:sz w:val="24"/>
-                                <w:szCs w:val="24"/>
-                              </w:rPr>
-                              <w:t>Reliable</w:t>
-                            </w:r>
-                          </w:p>
-                          <w:p>
-                            <w:pPr>
-                              <w:numPr>
-                                <w:ilvl w:val="0"/>
-                                <w:numId w:val="1"/>
-                              </w:numPr>
-                              <w:spacing w:after="0"/>
-                              <w:rPr>
-                                <w:sz w:val="24"/>
-                                <w:szCs w:val="24"/>
-                              </w:rPr>
-                            </w:pPr>
-                            <w:r>
-                              <w:rPr>
-                                <w:sz w:val="24"/>
-                                <w:szCs w:val="24"/>
-                              </w:rPr>
-                              <w:t>Intuitive with new concepts</w:t>
-                            </w:r>
-                          </w:p>
-                          <w:p>
-                            <w:pPr>
-                              <w:spacing w:after="0"/>
-                              <w:ind w:left="720"/>
-                              <w:rPr>
-                                <w:sz w:val="24"/>
-                                <w:szCs w:val="24"/>
-                              </w:rPr>
-                            </w:pPr>
-                          </w:p>
-                          <w:p>
-                            <w:pPr>
-                              <w:ind w:left="360"/>
-                            </w:pPr>
-                          </w:p>
-                        </w:txbxContent>
-                      </wps:txbx>
-                      <wps:bodyPr rot="0" vert="horz" wrap="square" lIns="91440" tIns="45720" rIns="91440" bIns="45720" anchor="t" anchorCtr="0">
-                        <a:noAutofit/>
-                      </wps:bodyPr>
-                    </wps:wsp>
-                  </a:graphicData>
-                </a:graphic>
-                <wp14:sizeRelH relativeFrom="margin">
-                  <wp14:pctWidth>0</wp14:pctWidth>
-                </wp14:sizeRelH>
-                <wp14:sizeRelV relativeFrom="margin">
-                  <wp14:pctHeight>0</wp14:pctHeight>
-                </wp14:sizeRelV>
-              </wp:anchor>
-            </w:drawing>
-          </mc:Choice>
-          <mc:Fallback>
-            <w:pict>
-              <v:shapetype w14:anchorId="63BDB65D" id="_x0000_t202" coordsize="21600,21600" o:spt="202" path="m,l,21600r21600,l21600,xe">
-                <v:stroke joinstyle="miter"/>
-                <v:path gradientshapeok="t" o:connecttype="rect"/>
-              </v:shapetype>
-              <v:shape id="Text Box 2" o:spid="_x0000_s1026" type="#_x0000_t202" style="position:absolute;margin-left:184.6pt;margin-top:29.95pt;width:235.8pt;height:54.6pt;z-index:251661312;visibility:visible;mso-wrap-style:square;mso-width-percent:0;mso-height-percent:0;mso-wrap-distance-left:9pt;mso-wrap-distance-top:3.6pt;mso-wrap-distance-right:9pt;mso-wrap-distance-bottom:3.6pt;mso-position-horizontal:right;mso-position-horizontal-relative:margin;mso-position-vertical:absolute;mso-position-vertical-relative:text;mso-width-percent:0;mso-height-percent:0;mso-width-relative:margin;mso-height-relative:margin;v-text-anchor:top" o:gfxdata="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" stroked="f">
-                <v:textbox>
-                  <w:txbxContent>
-                    <w:p>
-                      <w:pPr>
-                        <w:numPr>
-                          <w:ilvl w:val="0"/>
-                          <w:numId w:val="1"/>
-                        </w:numPr>
-                        <w:spacing w:after="0"/>
-                        <w:rPr>
-                          <w:sz w:val="24"/>
-                          <w:szCs w:val="24"/>
-                        </w:rPr>
-                      </w:pPr>
-                      <w:r>
-                        <w:rPr>
-                          <w:sz w:val="24"/>
-                          <w:szCs w:val="24"/>
-                        </w:rPr>
-                        <w:t>Reliable</w:t>
-                      </w:r>
-                    </w:p>
-                    <w:p>
-                      <w:pPr>
-                        <w:numPr>
-                          <w:ilvl w:val="0"/>
-                          <w:numId w:val="1"/>
-                        </w:numPr>
-                        <w:spacing w:after="0"/>
-                        <w:rPr>
-                          <w:sz w:val="24"/>
-                          <w:szCs w:val="24"/>
-                        </w:rPr>
-                      </w:pPr>
-                      <w:r>
-                        <w:rPr>
-                          <w:sz w:val="24"/>
-                          <w:szCs w:val="24"/>
-                        </w:rPr>
-                        <w:t>Intuitive with new concepts</w:t>
-                      </w:r>
-                    </w:p>
-                    <w:p>
-                      <w:pPr>
-                        <w:spacing w:after="0"/>
-                        <w:ind w:left="720"/>
-                        <w:rPr>
-                          <w:sz w:val="24"/>
-                          <w:szCs w:val="24"/>
-                        </w:rPr>
-                      </w:pPr>
-                    </w:p>
-                    <w:p>
-                      <w:pPr>
-                        <w:ind w:left="360"/>
-                      </w:pPr>
-                    </w:p>
-                  </w:txbxContent>
-                </v:textbox>
-                <w10:wrap type="square" anchorx="margin"/>
-              </v:shape>
-            </w:pict>
-          </mc:Fallback>
-        </mc:AlternateContent>
-      </w:r>
-      <w:r>
-        <w:rPr>
-          <w:b/>
-          <w:noProof/>
-          <w:sz w:val="40"/>
-          <w:szCs w:val="40"/>
-        </w:rPr>
-        <mc:AlternateContent>
-          <mc:Choice Requires="wps">
-            <w:drawing>
-              <wp:anchor distT="45720" distB="45720" distL="114300" distR="114300" simplePos="0" relativeHeight="251659264" behindDoc="0" locked="0" layoutInCell="1" allowOverlap="1" wp14:anchorId="17A8AF8F" wp14:editId="3D63B361">
-                <wp:simplePos x="0" y="0"/>
-                <wp:positionH relativeFrom="margin">
-                  <wp:align>left</wp:align>
-                </wp:positionH>
-                <wp:positionV relativeFrom="paragraph">
-                  <wp:posOffset>380365</wp:posOffset>
-                </wp:positionV>
-                <wp:extent cx="2941320" cy="693420"/>
-                <wp:effectExtent l="0" t="0" r="0" b="0"/>
-                <wp:wrapSquare wrapText="bothSides"/>
-                <wp:docPr id="217" name="Text Box 2"/>
-                <wp:cNvGraphicFramePr>
-                  <a:graphicFrameLocks xmlns:a="http://schemas.openxmlformats.org/drawingml/2006/main"/>
-                </wp:cNvGraphicFramePr>
-                <a:graphic xmlns:a="http://schemas.openxmlformats.org/drawingml/2006/main">
-                  <a:graphicData uri="http://schemas.microsoft.com/office/word/2010/wordprocessingShape">
-                    <wps:wsp>
-                      <wps:cNvSpPr txBox="1">
-                        <a:spLocks noChangeArrowheads="1"/>
-                      </wps:cNvSpPr>
-                      <wps:spPr bwMode="auto">
-                        <a:xfrm>
-                          <a:off x="0" y="0"/>
-                          <a:ext cx="2941320" cy="693420"/>
-                        </a:xfrm>
-                        <a:prstGeom prst="rect">
-                          <a:avLst/>
-                        </a:prstGeom>
-                        <a:solidFill>
-                          <a:srgbClr val="FFFFFF"/>
-                        </a:solidFill>
-                        <a:ln w="9525">
-                          <a:noFill/>
-                          <a:miter lim="800000"/>
-                          <a:headEnd/>
-                          <a:tailEnd/>
-                        </a:ln>
-                      </wps:spPr>
-                      <wps:txbx>
-                        <w:txbxContent>
-                          <w:p>
-                            <w:pPr>
-                              <w:pStyle w:val="ListParagraph"/>
-                              <w:numPr>
-                                <w:ilvl w:val="0"/>
-                                <w:numId w:val="1"/>
-                              </w:numPr>
-                              <w:rPr>
-                                <w:sz w:val="24"/>
-                                <w:szCs w:val="24"/>
-                              </w:rPr>
-                            </w:pPr>
-                            <w:r>
-                              <w:rPr>
-                                <w:sz w:val="24"/>
-                                <w:szCs w:val="24"/>
-                              </w:rPr>
-                              <w:t>Team Management</w:t>
-                            </w:r>
-                          </w:p>
-                          <w:p>
-                            <w:pPr>
-                              <w:pStyle w:val="ListParagraph"/>
-                              <w:numPr>
-                                <w:ilvl w:val="0"/>
-                                <w:numId w:val="1"/>
-                              </w:numPr>
-                              <w:rPr>
-                                <w:sz w:val="24"/>
-                                <w:szCs w:val="24"/>
-                              </w:rPr>
-                            </w:pPr>
-                            <w:r>
-                              <w:rPr>
-                                <w:sz w:val="24"/>
-                                <w:szCs w:val="24"/>
-                              </w:rPr>
-                              <w:t>Time Management</w:t>
-                            </w:r>
-                          </w:p>
-                          <w:p>
-                            <w:pPr>
-                              <w:pStyle w:val="ListParagraph"/>
-                              <w:numPr>
-                                <w:ilvl w:val="0"/>
-                                <w:numId w:val="1"/>
-                              </w:numPr>
-                              <w:rPr>
-                                <w:sz w:val="24"/>
-                                <w:szCs w:val="24"/>
-                              </w:rPr>
-                            </w:pPr>
-                            <w:r>
-                              <w:rPr>
-                                <w:sz w:val="24"/>
-                                <w:szCs w:val="24"/>
-                              </w:rPr>
-                              <w:t>Detail Oriented</w:t>
-                            </w:r>
-                          </w:p>
-                          <w:p>
-                            <w:pPr>
-                              <w:ind w:left="360"/>
-                            </w:pPr>
-                          </w:p>
-                        </w:txbxContent>
-                      </wps:txbx>
-                      <wps:bodyPr rot="0" vert="horz" wrap="square" lIns="91440" tIns="45720" rIns="91440" bIns="45720" anchor="t" anchorCtr="0">
-                        <a:noAutofit/>
-                      </wps:bodyPr>
-                    </wps:wsp>
-                  </a:graphicData>
-                </a:graphic>
-                <wp14:sizeRelH relativeFrom="margin">
-                  <wp14:pctWidth>0</wp14:pctWidth>
-                </wp14:sizeRelH>
-                <wp14:sizeRelV relativeFrom="margin">
-                  <wp14:pctHeight>0</wp14:pctHeight>
-                </wp14:sizeRelV>
-              </wp:anchor>
-            </w:drawing>
-          </mc:Choice>
-          <mc:Fallback>
-            <w:pict>
-              <v:shape w14:anchorId="17A8AF8F" id="_x0000_s1027" type="#_x0000_t202" style="position:absolute;margin-left:0;margin-top:29.95pt;width:231.6pt;height:54.6pt;z-index:251659264;visibility:visible;mso-wrap-style:square;mso-width-percent:0;mso-height-percent:0;mso-wrap-distance-left:9pt;mso-wrap-distance-top:3.6pt;mso-wrap-distance-right:9pt;mso-wrap-distance-bottom:3.6pt;mso-position-horizontal:left;mso-position-horizontal-relative:margin;mso-position-vertical:absolute;mso-position-vertical-relative:text;mso-width-percent:0;mso-height-percent:0;mso-width-relative:margin;mso-height-relative:margin;v-text-anchor:top" o:gfxdata="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" stroked="f">
-                <v:textbox>
-                  <w:txbxContent>
-                    <w:p>
-                      <w:pPr>
-                        <w:pStyle w:val="ListParagraph"/>
-                        <w:numPr>
-                          <w:ilvl w:val="0"/>
-                          <w:numId w:val="1"/>
-                        </w:numPr>
-                        <w:rPr>
-                          <w:sz w:val="24"/>
-                          <w:szCs w:val="24"/>
-                        </w:rPr>
-                      </w:pPr>
-                      <w:r>
-                        <w:rPr>
-                          <w:sz w:val="24"/>
-                          <w:szCs w:val="24"/>
-                        </w:rPr>
-                        <w:t>Team Management</w:t>
-                      </w:r>
-                    </w:p>
-                    <w:p>
-                      <w:pPr>
-                        <w:pStyle w:val="ListParagraph"/>
-                        <w:numPr>
-                          <w:ilvl w:val="0"/>
-                          <w:numId w:val="1"/>
-                        </w:numPr>
-                        <w:rPr>
-                          <w:sz w:val="24"/>
-                          <w:szCs w:val="24"/>
-                        </w:rPr>
-                      </w:pPr>
-                      <w:r>
-                        <w:rPr>
-                          <w:sz w:val="24"/>
-                          <w:szCs w:val="24"/>
-                        </w:rPr>
-                        <w:t>Time Management</w:t>
-                      </w:r>
-                    </w:p>
-                    <w:p>
-                      <w:pPr>
-                        <w:pStyle w:val="ListParagraph"/>
-                        <w:numPr>
-                          <w:ilvl w:val="0"/>
-                          <w:numId w:val="1"/>
-                        </w:numPr>
-                        <w:rPr>
-                          <w:sz w:val="24"/>
-                          <w:szCs w:val="24"/>
-                        </w:rPr>
-                      </w:pPr>
-                      <w:r>
-                        <w:rPr>
-                          <w:sz w:val="24"/>
-                          <w:szCs w:val="24"/>
-                        </w:rPr>
-                        <w:t>Detail Oriented</w:t>
-                      </w:r>
-                    </w:p>
-                    <w:p>
-                      <w:pPr>
-                        <w:ind w:left="360"/>
-                      </w:pPr>
-                    </w:p>
-                  </w:txbxContent>
-                </v:textbox>
-                <w10:wrap type="square" anchorx="margin"/>
-              </v:shape>
-            </w:pict>
-          </mc:Fallback>
-        </mc:AlternateContent>
-      </w:r>
       <w:r>
         <w:rPr>
           <w:b/>
@@ -607,14 +205,42 @@
                 <w:sz w:val="24"/>
                 <w:szCs w:val="24"/>
               </w:rPr>
-              <w:t>Java, SQL, SQLite</w:t>
+              <w:t xml:space="preserve">Java, </w:t>
             </w:r>
             <w:r>
               <w:rPr>
                 <w:sz w:val="24"/>
                 <w:szCs w:val="24"/>
               </w:rPr>
-              <w:t>, HTML, APEX</w:t>
+              <w:t xml:space="preserve">APEX, </w:t>
+            </w:r>
+            <w:r>
+              <w:rPr>
+                <w:sz w:val="24"/>
+                <w:szCs w:val="24"/>
+              </w:rPr>
+              <w:t>SQL, SQLite</w:t>
+            </w:r>
+            <w:r>
+              <w:rPr>
+                <w:sz w:val="24"/>
+                <w:szCs w:val="24"/>
+              </w:rPr>
+              <w:t xml:space="preserve">, </w:t>
+            </w:r>
+            <w:r>
+              <w:rPr>
+                <w:sz w:val="24"/>
+                <w:szCs w:val="24"/>
+              </w:rPr>
+              <w:t>Spring</w:t>
+            </w:r>
+            <w:r>
+              <w:rPr>
+                <w:sz w:val="24"/>
+                <w:szCs w:val="24"/>
+              </w:rPr>
+              <w:t>, HTML</w:t>
             </w:r>
           </w:p>
         </w:tc>
@@ -658,14 +284,44 @@
                 <w:sz w:val="24"/>
                 <w:szCs w:val="24"/>
               </w:rPr>
-              <w:t>Github, IntelliJ, Eclipse, Netbeans, Android Studio</w:t>
+              <w:t xml:space="preserve">Github, </w:t>
             </w:r>
             <w:r>
               <w:rPr>
                 <w:sz w:val="24"/>
                 <w:szCs w:val="24"/>
               </w:rPr>
-              <w:t>, Salesforce</w:t>
+              <w:t xml:space="preserve">Salesforce, </w:t>
+            </w:r>
+            <w:r>
+              <w:rPr>
+                <w:sz w:val="24"/>
+                <w:szCs w:val="24"/>
+              </w:rPr>
+              <w:t>And</w:t>
+            </w:r>
+            <w:bookmarkStart w:id="0" w:name="_GoBack"/>
+            <w:bookmarkEnd w:id="0"/>
+            <w:r>
+              <w:rPr>
+                <w:sz w:val="24"/>
+                <w:szCs w:val="24"/>
+              </w:rPr>
+              <w:t>roid Studio</w:t>
+            </w:r>
+            <w:r>
+              <w:rPr>
+                <w:sz w:val="24"/>
+                <w:szCs w:val="24"/>
+              </w:rPr>
+              <w:t xml:space="preserve">, </w:t>
+            </w:r>
+            <w:r>
+              <w:rPr>
+                <w:sz w:val="24"/>
+                <w:szCs w:val="24"/>
+              </w:rPr>
+              <w:t xml:space="preserve">IntelliJ, Eclipse, Netbeans, </w:t>
             </w:r>
           </w:p>
         </w:tc>
@@ -692,7 +348,7 @@
                 <w:sz w:val="28"/>
                 <w:szCs w:val="28"/>
               </w:rPr>
-              <w:t>Misc.</w:t>
+              <w:t>Other</w:t>
             </w:r>
           </w:p>
         </w:tc>
@@ -712,7 +368,7 @@
                 <w:sz w:val="24"/>
                 <w:szCs w:val="24"/>
               </w:rPr>
-              <w:t>Android Studio, Object-Oriented Programming, Version Control, Agile</w:t>
+              <w:t>Object-Oriented Programming, Version Control, Agile</w:t>
             </w:r>
           </w:p>
         </w:tc>
@@ -747,31 +403,114 @@
     <w:p>
       <w:pPr>
         <w:spacing w:after="0"/>
-        <w:ind w:firstLine="720"/>
-        <w:rPr>
-          <w:b/>
-          <w:sz w:val="24"/>
-          <w:szCs w:val="24"/>
-        </w:rPr>
-      </w:pPr>
-      <w:r>
-        <w:rPr>
-          <w:b/>
-          <w:sz w:val="24"/>
-          <w:szCs w:val="24"/>
-        </w:rPr>
-        <w:t>M</w:t>
-      </w:r>
-      <w:r>
-        <w:rPr>
-          <w:b/>
-          <w:sz w:val="24"/>
-          <w:szCs w:val="24"/>
-        </w:rPr>
-        <w:t>AY 2014 – DECEMBER 2017</w:t>
-      </w:r>
-      <w:bookmarkStart w:id="0" w:name="_GoBack"/>
-      <w:bookmarkEnd w:id="0"/>
+        <w:ind w:left="720"/>
+        <w:rPr>
+          <w:b/>
+          <w:sz w:val="24"/>
+          <w:szCs w:val="24"/>
+        </w:rPr>
+      </w:pPr>
+      <w:r>
+        <w:rPr>
+          <w:b/>
+          <w:sz w:val="24"/>
+          <w:szCs w:val="24"/>
+        </w:rPr>
+        <w:t>DECEMBER 2017 – APRIL 2018</w:t>
+      </w:r>
+    </w:p>
+    <w:p>
+      <w:pPr>
+        <w:spacing w:after="0"/>
+        <w:ind w:left="720"/>
+        <w:rPr>
+          <w:b/>
+          <w:sz w:val="24"/>
+          <w:szCs w:val="24"/>
+        </w:rPr>
+      </w:pPr>
+      <w:r>
+        <w:rPr>
+          <w:b/>
+          <w:sz w:val="24"/>
+          <w:szCs w:val="24"/>
+        </w:rPr>
+        <w:t>“Hey Doc!”, Android App</w:t>
+      </w:r>
+    </w:p>
+    <w:p>
+      <w:pPr>
+        <w:pStyle w:val="ListParagraph"/>
+        <w:numPr>
+          <w:ilvl w:val="0"/>
+          <w:numId w:val="4"/>
+        </w:numPr>
+        <w:spacing w:after="0"/>
+        <w:rPr>
+          <w:sz w:val="24"/>
+          <w:szCs w:val="24"/>
+        </w:rPr>
+      </w:pPr>
+      <w:r>
+        <w:rPr>
+          <w:sz w:val="24"/>
+          <w:szCs w:val="24"/>
+        </w:rPr>
+        <w:t>Fully functional medical scheduling android app</w:t>
+      </w:r>
+    </w:p>
+    <w:p>
+      <w:pPr>
+        <w:pStyle w:val="ListParagraph"/>
+        <w:numPr>
+          <w:ilvl w:val="0"/>
+          <w:numId w:val="4"/>
+        </w:numPr>
+        <w:spacing w:after="0"/>
+        <w:rPr>
+          <w:sz w:val="24"/>
+          <w:szCs w:val="24"/>
+        </w:rPr>
+      </w:pPr>
+      <w:r>
+        <w:rPr>
+          <w:sz w:val="24"/>
+          <w:szCs w:val="24"/>
+        </w:rPr>
+        <w:t>Built with Java and SQLite in Android Studio</w:t>
+      </w:r>
+    </w:p>
+    <w:p>
+      <w:pPr>
+        <w:pStyle w:val="ListParagraph"/>
+        <w:numPr>
+          <w:ilvl w:val="0"/>
+          <w:numId w:val="4"/>
+        </w:numPr>
+        <w:spacing w:after="0"/>
+        <w:rPr>
+          <w:sz w:val="24"/>
+          <w:szCs w:val="24"/>
+        </w:rPr>
+      </w:pPr>
+      <w:r>
+        <w:rPr>
+          <w:sz w:val="24"/>
+          <w:szCs w:val="24"/>
+        </w:rPr>
+        <w:t>Backend utilizes Salesforce</w:t>
+      </w:r>
+    </w:p>
+    <w:p>
+      <w:pPr>
+        <w:pStyle w:val="ListParagraph"/>
+        <w:spacing w:after="0"/>
+        <w:ind w:left="1440"/>
+        <w:rPr>
+          <w:sz w:val="24"/>
+          <w:szCs w:val="24"/>
+        </w:rPr>
+      </w:pPr>
     </w:p>
     <w:p>
       <w:pPr>
@@ -789,7 +528,77 @@
           <w:sz w:val="24"/>
           <w:szCs w:val="24"/>
         </w:rPr>
-        <w:t>Shift Manager, Sonic Drive-In &amp; Pizza Hut</w:t>
+        <w:t>M</w:t>
+      </w:r>
+      <w:r>
+        <w:rPr>
+          <w:b/>
+          <w:sz w:val="24"/>
+          <w:szCs w:val="24"/>
+        </w:rPr>
+        <w:t>AY 2014 – DECEMBER 2017</w:t>
+      </w:r>
+    </w:p>
+    <w:p>
+      <w:pPr>
+        <w:spacing w:after="0"/>
+        <w:ind w:firstLine="720"/>
+        <w:rPr>
+          <w:b/>
+          <w:sz w:val="24"/>
+          <w:szCs w:val="24"/>
+        </w:rPr>
+      </w:pPr>
+      <w:r>
+        <w:rPr>
+          <w:b/>
+          <w:sz w:val="24"/>
+          <w:szCs w:val="24"/>
+        </w:rPr>
+        <w:t>Shift Manager</w:t>
+      </w:r>
+      <w:r>
+        <w:rPr>
+          <w:b/>
+          <w:sz w:val="24"/>
+          <w:szCs w:val="24"/>
+        </w:rPr>
+        <w:t xml:space="preserve">, </w:t>
+      </w:r>
+      <w:r>
+        <w:rPr>
+          <w:b/>
+          <w:sz w:val="24"/>
+          <w:szCs w:val="24"/>
+        </w:rPr>
+        <w:t>Pizza Hut</w:t>
+      </w:r>
+      <w:r>
+        <w:rPr>
+          <w:b/>
+          <w:sz w:val="24"/>
+          <w:szCs w:val="24"/>
+        </w:rPr>
+        <w:t>, April 2017 – November 2017</w:t>
+      </w:r>
+    </w:p>
+    <w:p>
+      <w:pPr>
+        <w:spacing w:after="0"/>
+        <w:ind w:firstLine="720"/>
+        <w:rPr>
+          <w:b/>
+          <w:sz w:val="24"/>
+          <w:szCs w:val="24"/>
+        </w:rPr>
+      </w:pPr>
+      <w:r>
+        <w:rPr>
+          <w:b/>
+          <w:sz w:val="24"/>
+          <w:szCs w:val="24"/>
+        </w:rPr>
+        <w:t>Shift Manager, Sonic Drive-In, May 2014 – April 2017</w:t>
       </w:r>
     </w:p>
     <w:p>
@@ -811,7 +620,7 @@
           <w:sz w:val="24"/>
           <w:szCs w:val="24"/>
         </w:rPr>
-        <w:t>Supervised a team of 12+ daily</w:t>
+        <w:t>Supervised a team of 14</w:t>
       </w:r>
     </w:p>
     <w:p>
@@ -833,7 +642,14 @@
           <w:sz w:val="24"/>
           <w:szCs w:val="24"/>
         </w:rPr>
-        <w:t>Hired &amp; trained 20+ new employees</w:t>
+        <w:t>Hired and trained 20</w:t>
+      </w:r>
+      <w:r>
+        <w:rPr>
+          <w:sz w:val="24"/>
+          <w:szCs w:val="24"/>
+        </w:rPr>
+        <w:t xml:space="preserve"> new employees</w:t>
       </w:r>
     </w:p>
     <w:p>
@@ -855,7 +671,7 @@
           <w:sz w:val="24"/>
           <w:szCs w:val="24"/>
         </w:rPr>
-        <w:t>Handled &amp; trusted with deposits worth $3,000+</w:t>
+        <w:t>Managed cash deposits up to $3,500</w:t>
       </w:r>
     </w:p>
     <w:p>
@@ -899,22 +715,13 @@
           <w:sz w:val="24"/>
           <w:szCs w:val="24"/>
         </w:rPr>
-        <w:t xml:space="preserve">Managed &amp; trusted with inventory in-store and placing orders worth </w:t>
-      </w:r>
-      <w:r>
-        <w:rPr>
-          <w:sz w:val="24"/>
-          <w:szCs w:val="24"/>
-        </w:rPr>
-        <w:t>$3,000+</w:t>
+        <w:t>Managed store inventory, including placing orders</w:t>
       </w:r>
     </w:p>
     <w:p>
       <w:pPr>
         <w:spacing w:after="0"/>
-        <w:ind w:left="720"/>
-        <w:rPr>
-          <w:b/>
+        <w:rPr>
           <w:sz w:val="24"/>
           <w:szCs w:val="24"/>
         </w:rPr>
@@ -923,39 +730,64 @@
     <w:p>
       <w:pPr>
         <w:spacing w:after="0"/>
-        <w:ind w:left="720"/>
-        <w:rPr>
-          <w:b/>
-          <w:sz w:val="24"/>
-          <w:szCs w:val="24"/>
-        </w:rPr>
-      </w:pPr>
-      <w:r>
-        <w:rPr>
-          <w:b/>
-          <w:sz w:val="24"/>
-          <w:szCs w:val="24"/>
-        </w:rPr>
-        <w:t>DECEMBER 2017 – APRIL 2018</w:t>
+        <w:rPr>
+          <w:b/>
+          <w:sz w:val="40"/>
+          <w:szCs w:val="40"/>
+        </w:rPr>
+      </w:pPr>
+      <w:r>
+        <w:rPr>
+          <w:b/>
+          <w:sz w:val="40"/>
+          <w:szCs w:val="40"/>
+        </w:rPr>
+        <w:t>EDUCATION</w:t>
       </w:r>
     </w:p>
     <w:p>
       <w:pPr>
         <w:spacing w:after="0"/>
-        <w:ind w:left="720"/>
-        <w:rPr>
-          <w:b/>
-          <w:sz w:val="24"/>
-          <w:szCs w:val="24"/>
-        </w:rPr>
-      </w:pPr>
-      <w:r>
-        <w:rPr>
-          <w:b/>
-          <w:sz w:val="24"/>
-          <w:szCs w:val="24"/>
-        </w:rPr>
-        <w:t>“Hey Doc!”, Android App</w:t>
+        <w:rPr>
+          <w:b/>
+          <w:sz w:val="24"/>
+          <w:szCs w:val="24"/>
+        </w:rPr>
+      </w:pPr>
+      <w:r>
+        <w:rPr>
+          <w:b/>
+          <w:sz w:val="40"/>
+          <w:szCs w:val="40"/>
+        </w:rPr>
+        <w:tab/>
+      </w:r>
+      <w:r>
+        <w:rPr>
+          <w:b/>
+          <w:sz w:val="24"/>
+          <w:szCs w:val="24"/>
+        </w:rPr>
+        <w:t>APRIL 2018</w:t>
+      </w:r>
+    </w:p>
+    <w:p>
+      <w:pPr>
+        <w:spacing w:after="0"/>
+        <w:rPr>
+          <w:b/>
+          <w:sz w:val="24"/>
+          <w:szCs w:val="24"/>
+        </w:rPr>
+      </w:pPr>
+      <w:r>
+        <w:rPr>
+          <w:b/>
+          <w:sz w:val="24"/>
+          <w:szCs w:val="24"/>
+        </w:rPr>
+        <w:tab/>
+        <w:t>Coding Certificate, Deep Dive Coding</w:t>
       </w:r>
     </w:p>
     <w:p>
@@ -963,20 +795,30 @@
         <w:pStyle w:val="ListParagraph"/>
         <w:numPr>
           <w:ilvl w:val="0"/>
-          <w:numId w:val="4"/>
+          <w:numId w:val="7"/>
         </w:numPr>
         <w:spacing w:after="0"/>
-        <w:rPr>
-          <w:sz w:val="24"/>
-          <w:szCs w:val="24"/>
-        </w:rPr>
-      </w:pPr>
-      <w:r>
-        <w:rPr>
-          <w:sz w:val="24"/>
-          <w:szCs w:val="24"/>
-        </w:rPr>
-        <w:t>Fully functional medical scheduling android app</w:t>
+      </w:pPr>
+      <w:r>
+        <w:t xml:space="preserve">A 12-week, 420+ hours, </w:t>
+      </w:r>
+      <w:r>
+        <w:t xml:space="preserve">intensive </w:t>
+      </w:r>
+      <w:r>
+        <w:t>training boot camp</w:t>
+      </w:r>
+      <w:r>
+        <w:t xml:space="preserve"> </w:t>
+      </w:r>
+      <w:r>
+        <w:t xml:space="preserve">that instructs </w:t>
+      </w:r>
+      <w:r>
+        <w:t xml:space="preserve">how to code software </w:t>
+      </w:r>
+      <w:r>
+        <w:t xml:space="preserve">applications with a specialized focus in Android. </w:t>
       </w:r>
     </w:p>
     <w:p>
@@ -984,20 +826,15 @@
         <w:pStyle w:val="ListParagraph"/>
         <w:numPr>
           <w:ilvl w:val="0"/>
-          <w:numId w:val="4"/>
+          <w:numId w:val="7"/>
         </w:numPr>
         <w:spacing w:after="0"/>
-        <w:rPr>
-          <w:sz w:val="24"/>
-          <w:szCs w:val="24"/>
-        </w:rPr>
-      </w:pPr>
-      <w:r>
-        <w:rPr>
-          <w:sz w:val="24"/>
-          <w:szCs w:val="24"/>
-        </w:rPr>
-        <w:t>Built with Java and SQLite in Android Studio</w:t>
+      </w:pPr>
+      <w:r>
+        <w:t xml:space="preserve">Utilized Salesforce </w:t>
+      </w:r>
+      <w:r>
+        <w:t xml:space="preserve">for back-end development </w:t>
       </w:r>
     </w:p>
     <w:p>
@@ -1005,134 +842,18 @@
         <w:pStyle w:val="ListParagraph"/>
         <w:numPr>
           <w:ilvl w:val="0"/>
-          <w:numId w:val="4"/>
+          <w:numId w:val="7"/>
         </w:numPr>
         <w:spacing w:after="0"/>
-        <w:rPr>
-          <w:sz w:val="24"/>
-          <w:szCs w:val="24"/>
-        </w:rPr>
-      </w:pPr>
-      <w:r>
-        <w:rPr>
-          <w:sz w:val="24"/>
-          <w:szCs w:val="24"/>
-        </w:rPr>
-        <w:t>Backend utilizes Salesforce</w:t>
-      </w:r>
-    </w:p>
-    <w:p>
-      <w:pPr>
-        <w:spacing w:after="0"/>
-        <w:rPr>
-          <w:sz w:val="24"/>
-          <w:szCs w:val="24"/>
-        </w:rPr>
-      </w:pPr>
-    </w:p>
-    <w:p>
-      <w:pPr>
-        <w:spacing w:after="0"/>
-        <w:rPr>
-          <w:b/>
-          <w:sz w:val="40"/>
-          <w:szCs w:val="40"/>
-        </w:rPr>
-      </w:pPr>
-      <w:r>
-        <w:rPr>
-          <w:b/>
-          <w:sz w:val="40"/>
-          <w:szCs w:val="40"/>
-        </w:rPr>
-        <w:t>EDUCATION</w:t>
-      </w:r>
-    </w:p>
-    <w:p>
-      <w:pPr>
-        <w:spacing w:after="0"/>
-        <w:rPr>
-          <w:b/>
-          <w:sz w:val="24"/>
-          <w:szCs w:val="24"/>
-        </w:rPr>
-      </w:pPr>
-      <w:r>
-        <w:rPr>
-          <w:b/>
-          <w:sz w:val="40"/>
-          <w:szCs w:val="40"/>
-        </w:rPr>
-        <w:tab/>
-      </w:r>
-      <w:r>
-        <w:rPr>
-          <w:b/>
-          <w:sz w:val="24"/>
-          <w:szCs w:val="24"/>
-        </w:rPr>
-        <w:t>APRIL 2018</w:t>
-      </w:r>
-    </w:p>
-    <w:p>
-      <w:pPr>
-        <w:spacing w:after="0"/>
-        <w:rPr>
-          <w:b/>
-          <w:sz w:val="24"/>
-          <w:szCs w:val="24"/>
-        </w:rPr>
-      </w:pPr>
-      <w:r>
-        <w:rPr>
-          <w:b/>
-          <w:sz w:val="24"/>
-          <w:szCs w:val="24"/>
-        </w:rPr>
-        <w:tab/>
-        <w:t>Coding Certificate, Deep Dive Coding</w:t>
-      </w:r>
-    </w:p>
-    <w:p>
-      <w:pPr>
-        <w:spacing w:after="0"/>
-        <w:ind w:left="1440"/>
-      </w:pPr>
-      <w:r>
-        <w:t xml:space="preserve">A 12-week, 420+ hours, </w:t>
-      </w:r>
-      <w:r>
-        <w:t xml:space="preserve">intensive </w:t>
-      </w:r>
-      <w:r>
-        <w:t>training boot camp</w:t>
-      </w:r>
-      <w:r>
-        <w:t xml:space="preserve"> </w:t>
-      </w:r>
-      <w:r>
-        <w:t xml:space="preserve">that instructs </w:t>
-      </w:r>
-      <w:r>
-        <w:t xml:space="preserve">how to code software </w:t>
-      </w:r>
-      <w:r>
-        <w:t>applications with a specialized focus in Android. Also provides</w:t>
-      </w:r>
-      <w:r>
-        <w:t xml:space="preserve"> decent exposure and knowledge of </w:t>
-      </w:r>
-      <w:r>
-        <w:t>Salesforce</w:t>
-      </w:r>
-      <w:r>
-        <w:t xml:space="preserve"> and </w:t>
+      </w:pPr>
+      <w:r>
+        <w:t xml:space="preserve">Trained in multiple </w:t>
       </w:r>
       <w:r>
         <w:t>front-end web</w:t>
       </w:r>
       <w:r>
-        <w:t xml:space="preserve"> languages.</w:t>
+        <w:t xml:space="preserve"> languages</w:t>
       </w:r>
     </w:p>
     <w:p>
@@ -1225,6 +946,119 @@
 <file path=word/numbering.xml><?xml version="1.0" encoding="utf-8"?>
 <w:numbering xmlns:wpc="http://schemas.microsoft.com/office/word/2010/wordprocessingCanvas" xmlns:cx="http://schemas.microsoft.com/office/drawing/2014/chartex" xmlns:cx1="http://schemas.microsoft.com/office/drawing/2015/9/8/chartex" xmlns:cx2="http://schemas.microsoft.com/office/drawing/2015/10/21/chartex" xmlns:cx3="http://schemas.microsoft.com/office/drawing/2016/5/9/chartex" xmlns:cx4="http://schemas.microsoft.com/office/drawing/2016/5/10/chartex" xmlns:cx5="http://schemas.microsoft.com/office/drawing/2016/5/11/chartex" xmlns:cx6="http://schemas.microsoft.com/office/drawing/2016/5/12/chartex" xmlns:cx7="http://schemas.microsoft.com/office/drawing/2016/5/13/chartex" xmlns:cx8="http://schemas.microsoft.com/office/drawing/2016/5/14/chartex" xmlns:mc="http://schemas.openxmlformats.org/markup-compatibility/2006" xmlns:aink="http://schemas.microsoft.com/office/drawing/2016/ink" xmlns:am3d="http://schemas.microsoft.com/office/drawing/2017/model3d" xmlns:o="urn:schemas-microsoft-com:office:office" xmlns:r="http://schemas.openxmlformats.org/officeDocument/2006/relationships" xmlns:m="http://schemas.openxmlformats.org/officeDocument/2006/math" xmlns:v="urn:schemas-microsoft-com:vml" xmlns:wp14="http://schemas.microsoft.com/office/word/2010/wordprocessingDrawing" xmlns:wp="http://schemas.openxmlformats.org/drawingml/2006/wordprocessingDrawing" xmlns:w10="urn:schemas-microsoft-com:office:word" xmlns:w="http://schemas.openxmlformats.org/wordprocessingml/2006/main" xmlns:w14="http://schemas.microsoft.com/office/word/2010/wordml" xmlns:w15="http://schemas.microsoft.com/office/word/2012/wordml" xmlns:w16cid="http://schemas.microsoft.com/office/word/2016/wordml/cid" xmlns:w16se="http://schemas.microsoft.com/office/word/2015/wordml/symex" xmlns:wpg="http://schemas.microsoft.com/office/word/2010/wordprocessingGroup" xmlns:wpi="http://schemas.microsoft.com/office/word/2010/wordprocessingInk" xmlns:wne="http://schemas.microsoft.com/office/word/2006/wordml" xmlns:wps="http://schemas.microsoft.com/office/word/2010/wordprocessingShape" mc:Ignorable="w14 w15 w16se w16cid wp14">
   <w:abstractNum w:abstractNumId="0" w15:restartNumberingAfterBreak="0">
+    <w:nsid w:val="11A06765"/>
+    <w:multiLevelType w:val="hybridMultilevel"/>
+    <w:tmpl w:val="92A2F92A"/>
+    <w:lvl w:ilvl="0" w:tplc="04090001">
+      <w:start w:val="1"/>
+      <w:numFmt w:val="bullet"/>
+      <w:lvlText w:val=""/>
+      <w:lvlJc w:val="left"/>
+      <w:pPr>
+        <w:ind w:left="2160" w:hanging="360"/>
+      </w:pPr>
+      <w:rPr>
+        <w:rFonts w:ascii="Symbol" w:hAnsi="Symbol" w:hint="default"/>
+      </w:rPr>
+    </w:lvl>
+    <w:lvl w:ilvl="1" w:tplc="04090003" w:tentative="1">
+      <w:start w:val="1"/>
+      <w:numFmt w:val="bullet"/>
+      <w:lvlText w:val="o"/>
+      <w:lvlJc w:val="left"/>
+      <w:pPr>
+        <w:ind w:left="2880" w:hanging="360"/>
+      </w:pPr>
+      <w:rPr>
+        <w:rFonts w:ascii="Courier New" w:hAnsi="Courier New" w:cs="Courier New" w:hint="default"/>
+      </w:rPr>
+    </w:lvl>
+    <w:lvl w:ilvl="2" w:tplc="04090005" w:tentative="1">
+      <w:start w:val="1"/>
+      <w:numFmt w:val="bullet"/>
+      <w:lvlText w:val=""/>
+      <w:lvlJc w:val="left"/>
+      <w:pPr>
+        <w:ind w:left="3600" w:hanging="360"/>
+      </w:pPr>
+      <w:rPr>
+        <w:rFonts w:ascii="Wingdings" w:hAnsi="Wingdings" w:hint="default"/>
+      </w:rPr>
+    </w:lvl>
+    <w:lvl w:ilvl="3" w:tplc="04090001" w:tentative="1">
+      <w:start w:val="1"/>
+      <w:numFmt w:val="bullet"/>
+      <w:lvlText w:val=""/>
+      <w:lvlJc w:val="left"/>
+      <w:pPr>
+        <w:ind w:left="4320" w:hanging="360"/>
+      </w:pPr>
+      <w:rPr>
+        <w:rFonts w:ascii="Symbol" w:hAnsi="Symbol" w:hint="default"/>
+      </w:rPr>
+    </w:lvl>
+    <w:lvl w:ilvl="4" w:tplc="04090003" w:tentative="1">
+      <w:start w:val="1"/>
+      <w:numFmt w:val="bullet"/>
+      <w:lvlText w:val="o"/>
+      <w:lvlJc w:val="left"/>
+      <w:pPr>
+        <w:ind w:left="5040" w:hanging="360"/>
+      </w:pPr>
+      <w:rPr>
+        <w:rFonts w:ascii="Courier New" w:hAnsi="Courier New" w:cs="Courier New" w:hint="default"/>
+      </w:rPr>
+    </w:lvl>
+    <w:lvl w:ilvl="5" w:tplc="04090005" w:tentative="1">
+      <w:start w:val="1"/>
+      <w:numFmt w:val="bullet"/>
+      <w:lvlText w:val=""/>
+      <w:lvlJc w:val="left"/>
+      <w:pPr>
+        <w:ind w:left="5760" w:hanging="360"/>
+      </w:pPr>
+      <w:rPr>
+        <w:rFonts w:ascii="Wingdings" w:hAnsi="Wingdings" w:hint="default"/>
+      </w:rPr>
+    </w:lvl>
+    <w:lvl w:ilvl="6" w:tplc="04090001" w:tentative="1">
+      <w:start w:val="1"/>
+      <w:numFmt w:val="bullet"/>
+      <w:lvlText w:val=""/>
+      <w:lvlJc w:val="left"/>
+      <w:pPr>
+        <w:ind w:left="6480" w:hanging="360"/>
+      </w:pPr>
+      <w:rPr>
+        <w:rFonts w:ascii="Symbol" w:hAnsi="Symbol" w:hint="default"/>
+      </w:rPr>
+    </w:lvl>
+    <w:lvl w:ilvl="7" w:tplc="04090003" w:tentative="1">
+      <w:start w:val="1"/>
+      <w:numFmt w:val="bullet"/>
+      <w:lvlText w:val="o"/>
+      <w:lvlJc w:val="left"/>
+      <w:pPr>
+        <w:ind w:left="7200" w:hanging="360"/>
+      </w:pPr>
+      <w:rPr>
+        <w:rFonts w:ascii="Courier New" w:hAnsi="Courier New" w:cs="Courier New" w:hint="default"/>
+      </w:rPr>
+    </w:lvl>
+    <w:lvl w:ilvl="8" w:tplc="04090005" w:tentative="1">
+      <w:start w:val="1"/>
+      <w:numFmt w:val="bullet"/>
+      <w:lvlText w:val=""/>
+      <w:lvlJc w:val="left"/>
+      <w:pPr>
+        <w:ind w:left="7920" w:hanging="360"/>
+      </w:pPr>
+      <w:rPr>
+        <w:rFonts w:ascii="Wingdings" w:hAnsi="Wingdings" w:hint="default"/>
+      </w:rPr>
+    </w:lvl>
+  </w:abstractNum>
+  <w:abstractNum w:abstractNumId="1" w15:restartNumberingAfterBreak="0">
     <w:nsid w:val="1E4B694C"/>
     <w:multiLevelType w:val="hybridMultilevel"/>
     <w:tmpl w:val="C94019F8"/>
@@ -1337,7 +1171,120 @@
       </w:rPr>
     </w:lvl>
   </w:abstractNum>
-  <w:abstractNum w:abstractNumId="1" w15:restartNumberingAfterBreak="0">
+  <w:abstractNum w:abstractNumId="2" w15:restartNumberingAfterBreak="0">
+    <w:nsid w:val="24EB7AFE"/>
+    <w:multiLevelType w:val="hybridMultilevel"/>
+    <w:tmpl w:val="55AADB94"/>
+    <w:lvl w:ilvl="0" w:tplc="04090001">
+      <w:start w:val="1"/>
+      <w:numFmt w:val="bullet"/>
+      <w:lvlText w:val=""/>
+      <w:lvlJc w:val="left"/>
+      <w:pPr>
+        <w:ind w:left="1440" w:hanging="360"/>
+      </w:pPr>
+      <w:rPr>
+        <w:rFonts w:ascii="Symbol" w:hAnsi="Symbol" w:hint="default"/>
+      </w:rPr>
+    </w:lvl>
+    <w:lvl w:ilvl="1" w:tplc="04090003" w:tentative="1">
+      <w:start w:val="1"/>
+      <w:numFmt w:val="bullet"/>
+      <w:lvlText w:val="o"/>
+      <w:lvlJc w:val="left"/>
+      <w:pPr>
+        <w:ind w:left="2160" w:hanging="360"/>
+      </w:pPr>
+      <w:rPr>
+        <w:rFonts w:ascii="Courier New" w:hAnsi="Courier New" w:cs="Courier New" w:hint="default"/>
+      </w:rPr>
+    </w:lvl>
+    <w:lvl w:ilvl="2" w:tplc="04090005" w:tentative="1">
+      <w:start w:val="1"/>
+      <w:numFmt w:val="bullet"/>
+      <w:lvlText w:val=""/>
+      <w:lvlJc w:val="left"/>
+      <w:pPr>
+        <w:ind w:left="2880" w:hanging="360"/>
+      </w:pPr>
+      <w:rPr>
+        <w:rFonts w:ascii="Wingdings" w:hAnsi="Wingdings" w:hint="default"/>
+      </w:rPr>
+    </w:lvl>
+    <w:lvl w:ilvl="3" w:tplc="04090001" w:tentative="1">
+      <w:start w:val="1"/>
+      <w:numFmt w:val="bullet"/>
+      <w:lvlText w:val=""/>
+      <w:lvlJc w:val="left"/>
+      <w:pPr>
+        <w:ind w:left="3600" w:hanging="360"/>
+      </w:pPr>
+      <w:rPr>
+        <w:rFonts w:ascii="Symbol" w:hAnsi="Symbol" w:hint="default"/>
+      </w:rPr>
+    </w:lvl>
+    <w:lvl w:ilvl="4" w:tplc="04090003" w:tentative="1">
+      <w:start w:val="1"/>
+      <w:numFmt w:val="bullet"/>
+      <w:lvlText w:val="o"/>
+      <w:lvlJc w:val="left"/>
+      <w:pPr>
+        <w:ind w:left="4320" w:hanging="360"/>
+      </w:pPr>
+      <w:rPr>
+        <w:rFonts w:ascii="Courier New" w:hAnsi="Courier New" w:cs="Courier New" w:hint="default"/>
+      </w:rPr>
+    </w:lvl>
+    <w:lvl w:ilvl="5" w:tplc="04090005" w:tentative="1">
+      <w:start w:val="1"/>
+      <w:numFmt w:val="bullet"/>
+      <w:lvlText w:val=""/>
+      <w:lvlJc w:val="left"/>
+      <w:pPr>
+        <w:ind w:left="5040" w:hanging="360"/>
+      </w:pPr>
+      <w:rPr>
+        <w:rFonts w:ascii="Wingdings" w:hAnsi="Wingdings" w:hint="default"/>
+      </w:rPr>
+    </w:lvl>
+    <w:lvl w:ilvl="6" w:tplc="04090001" w:tentative="1">
+      <w:start w:val="1"/>
+      <w:numFmt w:val="bullet"/>
+      <w:lvlText w:val=""/>
+      <w:lvlJc w:val="left"/>
+      <w:pPr>
+        <w:ind w:left="5760" w:hanging="360"/>
+      </w:pPr>
+      <w:rPr>
+        <w:rFonts w:ascii="Symbol" w:hAnsi="Symbol" w:hint="default"/>
+      </w:rPr>
+    </w:lvl>
+    <w:lvl w:ilvl="7" w:tplc="04090003" w:tentative="1">
+      <w:start w:val="1"/>
+      <w:numFmt w:val="bullet"/>
+      <w:lvlText w:val="o"/>
+      <w:lvlJc w:val="left"/>
+      <w:pPr>
+        <w:ind w:left="6480" w:hanging="360"/>
+      </w:pPr>
+      <w:rPr>
+        <w:rFonts w:ascii="Courier New" w:hAnsi="Courier New" w:cs="Courier New" w:hint="default"/>
+      </w:rPr>
+    </w:lvl>
+    <w:lvl w:ilvl="8" w:tplc="04090005" w:tentative="1">
+      <w:start w:val="1"/>
+      <w:numFmt w:val="bullet"/>
+      <w:lvlText w:val=""/>
+      <w:lvlJc w:val="left"/>
+      <w:pPr>
+        <w:ind w:left="7200" w:hanging="360"/>
+      </w:pPr>
+      <w:rPr>
+        <w:rFonts w:ascii="Wingdings" w:hAnsi="Wingdings" w:hint="default"/>
+      </w:rPr>
+    </w:lvl>
+  </w:abstractNum>
+  <w:abstractNum w:abstractNumId="3" w15:restartNumberingAfterBreak="0">
     <w:nsid w:val="27BC17B4"/>
     <w:multiLevelType w:val="hybridMultilevel"/>
     <w:tmpl w:val="FE582F66"/>
@@ -1450,7 +1397,7 @@
       </w:rPr>
     </w:lvl>
   </w:abstractNum>
-  <w:abstractNum w:abstractNumId="2" w15:restartNumberingAfterBreak="0">
+  <w:abstractNum w:abstractNumId="4" w15:restartNumberingAfterBreak="0">
     <w:nsid w:val="357A57BB"/>
     <w:multiLevelType w:val="hybridMultilevel"/>
     <w:tmpl w:val="F4EA614C"/>
@@ -1563,7 +1510,7 @@
       </w:rPr>
     </w:lvl>
   </w:abstractNum>
-  <w:abstractNum w:abstractNumId="3" w15:restartNumberingAfterBreak="0">
+  <w:abstractNum w:abstractNumId="5" w15:restartNumberingAfterBreak="0">
     <w:nsid w:val="55D80EDC"/>
     <w:multiLevelType w:val="hybridMultilevel"/>
     <w:tmpl w:val="95D0F3CE"/>
@@ -1676,17 +1623,139 @@
       </w:rPr>
     </w:lvl>
   </w:abstractNum>
+  <w:abstractNum w:abstractNumId="6" w15:restartNumberingAfterBreak="0">
+    <w:nsid w:val="676D1461"/>
+    <w:multiLevelType w:val="hybridMultilevel"/>
+    <w:tmpl w:val="F1F005A8"/>
+    <w:lvl w:ilvl="0" w:tplc="04090001">
+      <w:start w:val="1"/>
+      <w:numFmt w:val="bullet"/>
+      <w:lvlText w:val=""/>
+      <w:lvlJc w:val="left"/>
+      <w:pPr>
+        <w:ind w:left="720" w:hanging="360"/>
+      </w:pPr>
+      <w:rPr>
+        <w:rFonts w:ascii="Symbol" w:hAnsi="Symbol" w:hint="default"/>
+      </w:rPr>
+    </w:lvl>
+    <w:lvl w:ilvl="1" w:tplc="04090003" w:tentative="1">
+      <w:start w:val="1"/>
+      <w:numFmt w:val="bullet"/>
+      <w:lvlText w:val="o"/>
+      <w:lvlJc w:val="left"/>
+      <w:pPr>
+        <w:ind w:left="1440" w:hanging="360"/>
+      </w:pPr>
+      <w:rPr>
+        <w:rFonts w:ascii="Courier New" w:hAnsi="Courier New" w:cs="Courier New" w:hint="default"/>
+      </w:rPr>
+    </w:lvl>
+    <w:lvl w:ilvl="2" w:tplc="04090005" w:tentative="1">
+      <w:start w:val="1"/>
+      <w:numFmt w:val="bullet"/>
+      <w:lvlText w:val=""/>
+      <w:lvlJc w:val="left"/>
+      <w:pPr>
+        <w:ind w:left="2160" w:hanging="360"/>
+      </w:pPr>
+      <w:rPr>
+        <w:rFonts w:ascii="Wingdings" w:hAnsi="Wingdings" w:hint="default"/>
+      </w:rPr>
+    </w:lvl>
+    <w:lvl w:ilvl="3" w:tplc="04090001" w:tentative="1">
+      <w:start w:val="1"/>
+      <w:numFmt w:val="bullet"/>
+      <w:lvlText w:val=""/>
+      <w:lvlJc w:val="left"/>
+      <w:pPr>
+        <w:ind w:left="2880" w:hanging="360"/>
+      </w:pPr>
+      <w:rPr>
+        <w:rFonts w:ascii="Symbol" w:hAnsi="Symbol" w:hint="default"/>
+      </w:rPr>
+    </w:lvl>
+    <w:lvl w:ilvl="4" w:tplc="04090003" w:tentative="1">
+      <w:start w:val="1"/>
+      <w:numFmt w:val="bullet"/>
+      <w:lvlText w:val="o"/>
+      <w:lvlJc w:val="left"/>
+      <w:pPr>
+        <w:ind w:left="3600" w:hanging="360"/>
+      </w:pPr>
+      <w:rPr>
+        <w:rFonts w:ascii="Courier New" w:hAnsi="Courier New" w:cs="Courier New" w:hint="default"/>
+      </w:rPr>
+    </w:lvl>
+    <w:lvl w:ilvl="5" w:tplc="04090005" w:tentative="1">
+      <w:start w:val="1"/>
+      <w:numFmt w:val="bullet"/>
+      <w:lvlText w:val=""/>
+      <w:lvlJc w:val="left"/>
+      <w:pPr>
+        <w:ind w:left="4320" w:hanging="360"/>
+      </w:pPr>
+      <w:rPr>
+        <w:rFonts w:ascii="Wingdings" w:hAnsi="Wingdings" w:hint="default"/>
+      </w:rPr>
+    </w:lvl>
+    <w:lvl w:ilvl="6" w:tplc="04090001" w:tentative="1">
+      <w:start w:val="1"/>
+      <w:numFmt w:val="bullet"/>
+      <w:lvlText w:val=""/>
+      <w:lvlJc w:val="left"/>
+      <w:pPr>
+        <w:ind w:left="5040" w:hanging="360"/>
+      </w:pPr>
+      <w:rPr>
+        <w:rFonts w:ascii="Symbol" w:hAnsi="Symbol" w:hint="default"/>
+      </w:rPr>
+    </w:lvl>
+    <w:lvl w:ilvl="7" w:tplc="04090003" w:tentative="1">
+      <w:start w:val="1"/>
+      <w:numFmt w:val="bullet"/>
+      <w:lvlText w:val="o"/>
+      <w:lvlJc w:val="left"/>
+      <w:pPr>
+        <w:ind w:left="5760" w:hanging="360"/>
+      </w:pPr>
+      <w:rPr>
+        <w:rFonts w:ascii="Courier New" w:hAnsi="Courier New" w:cs="Courier New" w:hint="default"/>
+      </w:rPr>
+    </w:lvl>
+    <w:lvl w:ilvl="8" w:tplc="04090005" w:tentative="1">
+      <w:start w:val="1"/>
+      <w:numFmt w:val="bullet"/>
+      <w:lvlText w:val=""/>
+      <w:lvlJc w:val="left"/>
+      <w:pPr>
+        <w:ind w:left="6480" w:hanging="360"/>
+      </w:pPr>
+      <w:rPr>
+        <w:rFonts w:ascii="Wingdings" w:hAnsi="Wingdings" w:hint="default"/>
+      </w:rPr>
+    </w:lvl>
+  </w:abstractNum>
   <w:num w:numId="1">
+    <w:abstractNumId w:val="3"/>
+  </w:num>
+  <w:num w:numId="2">
     <w:abstractNumId w:val="1"/>
   </w:num>
-  <w:num w:numId="2">
+  <w:num w:numId="3">
+    <w:abstractNumId w:val="4"/>
+  </w:num>
+  <w:num w:numId="4">
+    <w:abstractNumId w:val="5"/>
+  </w:num>
+  <w:num w:numId="5">
     <w:abstractNumId w:val="0"/>
   </w:num>
-  <w:num w:numId="3">
+  <w:num w:numId="6">
+    <w:abstractNumId w:val="6"/>
+  </w:num>
+  <w:num w:numId="7">
     <w:abstractNumId w:val="2"/>
-  </w:num>
-  <w:num w:numId="4">
-    <w:abstractNumId w:val="3"/>
   </w:num>
 </w:numbering>
 </file>

</xml_diff>

<commit_message>
Updated resume and added HeyDoc! project info to README.
</commit_message>
<xml_diff>
--- a/JakeBatResumeUpdated.docx
+++ b/JakeBatResumeUpdated.docx
@@ -9,14 +9,14 @@
         <w:jc w:val="center"/>
         <w:rPr>
           <w:b/>
-          <w:sz w:val="72"/>
+          <w:sz w:val="56"/>
           <w:szCs w:val="72"/>
         </w:rPr>
       </w:pPr>
       <w:r>
         <w:rPr>
           <w:b/>
-          <w:sz w:val="72"/>
+          <w:sz w:val="56"/>
           <w:szCs w:val="72"/>
         </w:rPr>
         <w:t>JAKE BATCHELOR</w:t>
@@ -27,12 +27,21 @@
         <w:spacing w:after="0" w:line="240" w:lineRule="auto"/>
         <w:contextualSpacing/>
         <w:jc w:val="center"/>
-      </w:pPr>
-      <w:r>
+        <w:rPr>
+          <w:sz w:val="20"/>
+        </w:rPr>
+      </w:pPr>
+      <w:r>
+        <w:rPr>
+          <w:sz w:val="20"/>
+        </w:rPr>
         <w:t xml:space="preserve">Rio Rancho, NM </w:t>
       </w:r>
       <w:sdt>
         <w:sdtPr>
+          <w:rPr>
+            <w:sz w:val="20"/>
+          </w:rPr>
           <w:alias w:val="Divider dot:"/>
           <w:tag w:val="Divider dot:"/>
           <w:id w:val="-1459182552"/>
@@ -46,11 +55,17 @@
         <w:sdtEndPr/>
         <w:sdtContent>
           <w:r>
+            <w:rPr>
+              <w:sz w:val="20"/>
+            </w:rPr>
             <w:t>·</w:t>
           </w:r>
         </w:sdtContent>
       </w:sdt>
       <w:r>
+        <w:rPr>
+          <w:sz w:val="20"/>
+        </w:rPr>
         <w:t xml:space="preserve"> 505-369-8211</w:t>
       </w:r>
     </w:p>
@@ -61,17 +76,21 @@
         <w:jc w:val="center"/>
         <w:rPr>
           <w:b/>
-          <w:sz w:val="72"/>
+          <w:sz w:val="56"/>
           <w:szCs w:val="72"/>
         </w:rPr>
       </w:pPr>
       <w:r>
+        <w:rPr>
+          <w:sz w:val="20"/>
+        </w:rPr>
         <w:t xml:space="preserve"> </w:t>
       </w:r>
       <w:hyperlink r:id="rId5" w:history="1">
         <w:r>
           <w:rPr>
             <w:rStyle w:val="Hyperlink"/>
+            <w:sz w:val="20"/>
           </w:rPr>
           <w:t>jacob_batchelor@outlook.com</w:t>
         </w:r>
@@ -80,45 +99,64 @@
     <w:p>
       <w:pPr>
         <w:pStyle w:val="ContactInfoEmphasis"/>
+        <w:rPr>
+          <w:sz w:val="20"/>
+        </w:rPr>
       </w:pPr>
       <w:r>
         <w:rPr>
           <w:color w:val="auto"/>
+          <w:sz w:val="20"/>
         </w:rPr>
         <w:t>GitHub:</w:t>
       </w:r>
       <w:r>
+        <w:rPr>
+          <w:sz w:val="20"/>
+        </w:rPr>
         <w:t xml:space="preserve"> </w:t>
       </w:r>
       <w:hyperlink r:id="rId6" w:history="1">
         <w:r>
           <w:rPr>
             <w:rStyle w:val="Hyperlink"/>
+            <w:sz w:val="20"/>
           </w:rPr>
           <w:t>https://jakebat.github.io/</w:t>
         </w:r>
       </w:hyperlink>
       <w:r>
+        <w:rPr>
+          <w:sz w:val="20"/>
+        </w:rPr>
         <w:t xml:space="preserve"> </w:t>
       </w:r>
     </w:p>
     <w:p>
       <w:pPr>
         <w:pStyle w:val="ContactInfoEmphasis"/>
+        <w:rPr>
+          <w:sz w:val="20"/>
+        </w:rPr>
       </w:pPr>
       <w:r>
         <w:rPr>
           <w:color w:val="auto"/>
+          <w:sz w:val="20"/>
         </w:rPr>
         <w:t>Linkedin:</w:t>
       </w:r>
       <w:r>
+        <w:rPr>
+          <w:sz w:val="20"/>
+        </w:rPr>
         <w:t xml:space="preserve"> </w:t>
       </w:r>
       <w:hyperlink r:id="rId7" w:history="1">
         <w:r>
           <w:rPr>
             <w:rStyle w:val="Hyperlink"/>
+            <w:sz w:val="20"/>
           </w:rPr>
           <w:t>www.linkedin.com/in/jake-batchelor</w:t>
         </w:r>
@@ -129,12 +167,14 @@
         <w:pStyle w:val="ContactInfoEmphasis"/>
         <w:rPr>
           <w:color w:val="auto"/>
+          <w:sz w:val="20"/>
           <w:u w:val="single"/>
         </w:rPr>
       </w:pPr>
       <w:r>
         <w:rPr>
           <w:color w:val="auto"/>
+          <w:sz w:val="20"/>
         </w:rPr>
         <w:t>------------------------------------------------------------------------------------------------------------------------------------------</w:t>
       </w:r>
@@ -143,14 +183,14 @@
       <w:pPr>
         <w:rPr>
           <w:b/>
-          <w:sz w:val="40"/>
+          <w:sz w:val="36"/>
           <w:szCs w:val="40"/>
         </w:rPr>
       </w:pPr>
       <w:r>
         <w:rPr>
           <w:b/>
-          <w:sz w:val="40"/>
+          <w:sz w:val="36"/>
           <w:szCs w:val="40"/>
         </w:rPr>
         <w:t>SKILLS</w:t>
@@ -163,8 +203,8 @@
         <w:tblLook w:val="04A0" w:firstRow="1" w:lastRow="0" w:firstColumn="1" w:lastColumn="0" w:noHBand="0" w:noVBand="1"/>
       </w:tblPr>
       <w:tblGrid>
-        <w:gridCol w:w="1430"/>
-        <w:gridCol w:w="7920"/>
+        <w:gridCol w:w="1345"/>
+        <w:gridCol w:w="8005"/>
       </w:tblGrid>
       <w:tr>
         <w:tc>
@@ -175,14 +215,14 @@
             <w:pPr>
               <w:rPr>
                 <w:b/>
-                <w:sz w:val="28"/>
+                <w:sz w:val="24"/>
                 <w:szCs w:val="28"/>
               </w:rPr>
             </w:pPr>
             <w:r>
               <w:rPr>
                 <w:b/>
-                <w:sz w:val="28"/>
+                <w:sz w:val="24"/>
                 <w:szCs w:val="28"/>
               </w:rPr>
               <w:t>Languages</w:t>
@@ -196,72 +236,32 @@
           <w:p>
             <w:pPr>
               <w:rPr>
-                <w:sz w:val="24"/>
                 <w:szCs w:val="24"/>
               </w:rPr>
             </w:pPr>
             <w:r>
               <w:rPr>
-                <w:sz w:val="24"/>
                 <w:szCs w:val="24"/>
               </w:rPr>
-              <w:t>Java, SQL, SQLite</w:t>
+              <w:t xml:space="preserve">Java, </w:t>
             </w:r>
             <w:r>
               <w:rPr>
-                <w:sz w:val="24"/>
                 <w:szCs w:val="24"/>
               </w:rPr>
-              <w:t xml:space="preserve">, </w:t>
+              <w:t xml:space="preserve">Spring, Spring Boot, </w:t>
             </w:r>
             <w:r>
               <w:rPr>
-                <w:sz w:val="24"/>
                 <w:szCs w:val="24"/>
               </w:rPr>
-              <w:t xml:space="preserve">MySQL, Apache Derby, </w:t>
+              <w:t xml:space="preserve">MySQL, </w:t>
             </w:r>
             <w:r>
               <w:rPr>
-                <w:sz w:val="24"/>
                 <w:szCs w:val="24"/>
               </w:rPr>
-              <w:t>Spring</w:t>
-            </w:r>
-            <w:r>
-              <w:rPr>
-                <w:sz w:val="24"/>
-                <w:szCs w:val="24"/>
-              </w:rPr>
-              <w:t>, Spring Boot</w:t>
-            </w:r>
-            <w:r>
-              <w:rPr>
-                <w:sz w:val="24"/>
-                <w:szCs w:val="24"/>
-              </w:rPr>
-              <w:t>, HTML</w:t>
-            </w:r>
-            <w:r>
-              <w:rPr>
-                <w:sz w:val="24"/>
-                <w:szCs w:val="24"/>
-              </w:rPr>
-              <w:t xml:space="preserve">, </w:t>
-            </w:r>
-            <w:r>
-              <w:rPr>
-                <w:sz w:val="24"/>
-                <w:szCs w:val="24"/>
-              </w:rPr>
-              <w:t>APE</w:t>
-            </w:r>
-            <w:r>
-              <w:rPr>
-                <w:sz w:val="24"/>
-                <w:szCs w:val="24"/>
-              </w:rPr>
-              <w:t>X</w:t>
+              <w:t>SQL, SQLite</w:t>
             </w:r>
           </w:p>
         </w:tc>
@@ -275,14 +275,14 @@
             <w:pPr>
               <w:rPr>
                 <w:b/>
-                <w:sz w:val="28"/>
+                <w:sz w:val="24"/>
                 <w:szCs w:val="28"/>
               </w:rPr>
             </w:pPr>
             <w:r>
               <w:rPr>
                 <w:b/>
-                <w:sz w:val="28"/>
+                <w:sz w:val="24"/>
                 <w:szCs w:val="28"/>
               </w:rPr>
               <w:t>Software</w:t>
@@ -296,41 +296,23 @@
           <w:p>
             <w:pPr>
               <w:rPr>
-                <w:sz w:val="24"/>
                 <w:szCs w:val="24"/>
               </w:rPr>
             </w:pPr>
             <w:r>
               <w:rPr>
-                <w:sz w:val="24"/>
                 <w:szCs w:val="24"/>
               </w:rPr>
               <w:t xml:space="preserve">Github, </w:t>
             </w:r>
             <w:r>
               <w:rPr>
-                <w:sz w:val="24"/>
                 <w:szCs w:val="24"/>
               </w:rPr>
-              <w:t xml:space="preserve">Salesforce, </w:t>
+              <w:t xml:space="preserve">Salesforce, Android Studio, </w:t>
             </w:r>
             <w:r>
               <w:rPr>
-                <w:sz w:val="24"/>
-                <w:szCs w:val="24"/>
-              </w:rPr>
-              <w:t>Android Studio</w:t>
-            </w:r>
-            <w:r>
-              <w:rPr>
-                <w:sz w:val="24"/>
-                <w:szCs w:val="24"/>
-              </w:rPr>
-              <w:t xml:space="preserve">, </w:t>
-            </w:r>
-            <w:r>
-              <w:rPr>
-                <w:sz w:val="24"/>
                 <w:szCs w:val="24"/>
               </w:rPr>
               <w:t>IntelliJ, Eclipse, Netbeans</w:t>
@@ -350,14 +332,14 @@
             <w:pPr>
               <w:rPr>
                 <w:b/>
-                <w:sz w:val="28"/>
+                <w:sz w:val="24"/>
                 <w:szCs w:val="28"/>
               </w:rPr>
             </w:pPr>
             <w:r>
               <w:rPr>
                 <w:b/>
-                <w:sz w:val="28"/>
+                <w:sz w:val="24"/>
                 <w:szCs w:val="28"/>
               </w:rPr>
               <w:t>Other</w:t>
@@ -371,37 +353,38 @@
           <w:p>
             <w:pPr>
               <w:rPr>
-                <w:sz w:val="24"/>
                 <w:szCs w:val="24"/>
               </w:rPr>
             </w:pPr>
             <w:r>
               <w:rPr>
-                <w:sz w:val="24"/>
                 <w:szCs w:val="24"/>
               </w:rPr>
               <w:t xml:space="preserve">Object-Oriented Programming, </w:t>
             </w:r>
             <w:r>
               <w:rPr>
-                <w:sz w:val="24"/>
                 <w:szCs w:val="24"/>
               </w:rPr>
               <w:t xml:space="preserve">Amazon Web Services(AWS), </w:t>
             </w:r>
             <w:r>
               <w:rPr>
-                <w:sz w:val="24"/>
                 <w:szCs w:val="24"/>
               </w:rPr>
               <w:t>Version Control, Agile</w:t>
             </w:r>
             <w:r>
               <w:rPr>
-                <w:sz w:val="24"/>
                 <w:szCs w:val="24"/>
               </w:rPr>
               <w:t>, Hibernate</w:t>
+            </w:r>
+            <w:r>
+              <w:rPr>
+                <w:szCs w:val="24"/>
+              </w:rPr>
+              <w:t>, Apache Derby, RESTful API’s</w:t>
             </w:r>
           </w:p>
         </w:tc>
@@ -411,7 +394,7 @@
       <w:pPr>
         <w:rPr>
           <w:b/>
-          <w:sz w:val="16"/>
+          <w:sz w:val="14"/>
           <w:szCs w:val="16"/>
         </w:rPr>
       </w:pPr>
@@ -420,14 +403,14 @@
       <w:pPr>
         <w:rPr>
           <w:b/>
-          <w:sz w:val="40"/>
+          <w:sz w:val="36"/>
           <w:szCs w:val="40"/>
         </w:rPr>
       </w:pPr>
       <w:r>
         <w:rPr>
           <w:b/>
-          <w:sz w:val="40"/>
+          <w:sz w:val="36"/>
           <w:szCs w:val="40"/>
         </w:rPr>
         <w:t>EXPERIENCE</w:t>
@@ -439,14 +422,12 @@
         <w:ind w:left="720"/>
         <w:rPr>
           <w:b/>
-          <w:sz w:val="24"/>
-          <w:szCs w:val="24"/>
-        </w:rPr>
-      </w:pPr>
-      <w:r>
-        <w:rPr>
-          <w:b/>
-          <w:sz w:val="24"/>
+          <w:szCs w:val="24"/>
+        </w:rPr>
+      </w:pPr>
+      <w:r>
+        <w:rPr>
+          <w:b/>
           <w:szCs w:val="24"/>
         </w:rPr>
         <w:t>DECEMBER 2017 – APRIL 2018</w:t>
@@ -458,14 +439,12 @@
         <w:ind w:left="720"/>
         <w:rPr>
           <w:b/>
-          <w:sz w:val="24"/>
-          <w:szCs w:val="24"/>
-        </w:rPr>
-      </w:pPr>
-      <w:r>
-        <w:rPr>
-          <w:b/>
-          <w:sz w:val="24"/>
+          <w:szCs w:val="24"/>
+        </w:rPr>
+      </w:pPr>
+      <w:r>
+        <w:rPr>
+          <w:b/>
           <w:szCs w:val="24"/>
         </w:rPr>
         <w:t>“Hey Doc!”, Android App</w:t>
@@ -477,14 +456,12 @@
         <w:ind w:left="720"/>
         <w:rPr>
           <w:b/>
-          <w:sz w:val="24"/>
-          <w:szCs w:val="24"/>
-        </w:rPr>
-      </w:pPr>
-      <w:r>
-        <w:rPr>
-          <w:b/>
-          <w:sz w:val="24"/>
+          <w:szCs w:val="24"/>
+        </w:rPr>
+      </w:pPr>
+      <w:r>
+        <w:rPr>
+          <w:b/>
           <w:szCs w:val="24"/>
         </w:rPr>
         <w:t>“Check Yourself”, Android App</w:t>
@@ -499,20 +476,17 @@
         </w:numPr>
         <w:spacing w:after="0"/>
         <w:rPr>
-          <w:sz w:val="24"/>
-          <w:szCs w:val="24"/>
-        </w:rPr>
-      </w:pPr>
-      <w:r>
-        <w:rPr>
-          <w:sz w:val="24"/>
+          <w:szCs w:val="24"/>
+        </w:rPr>
+      </w:pPr>
+      <w:r>
+        <w:rPr>
           <w:szCs w:val="24"/>
         </w:rPr>
         <w:t xml:space="preserve">Built with Java </w:t>
       </w:r>
       <w:r>
         <w:rPr>
-          <w:sz w:val="24"/>
           <w:szCs w:val="24"/>
         </w:rPr>
         <w:t>in Android Studio</w:t>
@@ -527,20 +501,17 @@
         </w:numPr>
         <w:spacing w:after="0"/>
         <w:rPr>
-          <w:sz w:val="24"/>
-          <w:szCs w:val="24"/>
-        </w:rPr>
-      </w:pPr>
-      <w:r>
-        <w:rPr>
-          <w:sz w:val="24"/>
+          <w:szCs w:val="24"/>
+        </w:rPr>
+      </w:pPr>
+      <w:r>
+        <w:rPr>
           <w:szCs w:val="24"/>
         </w:rPr>
         <w:t xml:space="preserve">Built </w:t>
       </w:r>
       <w:r>
         <w:rPr>
-          <w:sz w:val="24"/>
           <w:szCs w:val="24"/>
         </w:rPr>
         <w:t>local storage in SQLite</w:t>
@@ -555,23 +526,14 @@
         </w:numPr>
         <w:spacing w:after="0"/>
         <w:rPr>
-          <w:sz w:val="24"/>
-          <w:szCs w:val="24"/>
-        </w:rPr>
-      </w:pPr>
-      <w:r>
-        <w:rPr>
-          <w:sz w:val="24"/>
-          <w:szCs w:val="24"/>
-        </w:rPr>
-        <w:t xml:space="preserve">Built backends in </w:t>
-      </w:r>
-      <w:r>
-        <w:rPr>
-          <w:sz w:val="24"/>
-          <w:szCs w:val="24"/>
-        </w:rPr>
-        <w:t>AWS, Hibernate, MySQL, and Spring Boot</w:t>
+          <w:szCs w:val="24"/>
+        </w:rPr>
+      </w:pPr>
+      <w:r>
+        <w:rPr>
+          <w:szCs w:val="24"/>
+        </w:rPr>
+        <w:t>Built backends in AWS, Hibernate, MySQL, and Spring Boot</w:t>
       </w:r>
     </w:p>
     <w:p>
@@ -580,7 +542,6 @@
         <w:spacing w:after="0"/>
         <w:ind w:left="1440"/>
         <w:rPr>
-          <w:sz w:val="24"/>
           <w:szCs w:val="24"/>
         </w:rPr>
       </w:pPr>
@@ -591,14 +552,12 @@
         <w:ind w:firstLine="720"/>
         <w:rPr>
           <w:b/>
-          <w:sz w:val="24"/>
-          <w:szCs w:val="24"/>
-        </w:rPr>
-      </w:pPr>
-      <w:r>
-        <w:rPr>
-          <w:b/>
-          <w:sz w:val="24"/>
+          <w:szCs w:val="24"/>
+        </w:rPr>
+      </w:pPr>
+      <w:r>
+        <w:rPr>
+          <w:b/>
           <w:szCs w:val="24"/>
         </w:rPr>
         <w:t>M</w:t>
@@ -606,7 +565,6 @@
       <w:r>
         <w:rPr>
           <w:b/>
-          <w:sz w:val="24"/>
           <w:szCs w:val="24"/>
         </w:rPr>
         <w:t>AY 2014 – DECEMBER 2017</w:t>
@@ -618,14 +576,12 @@
         <w:ind w:firstLine="720"/>
         <w:rPr>
           <w:b/>
-          <w:sz w:val="24"/>
-          <w:szCs w:val="24"/>
-        </w:rPr>
-      </w:pPr>
-      <w:r>
-        <w:rPr>
-          <w:b/>
-          <w:sz w:val="24"/>
+          <w:szCs w:val="24"/>
+        </w:rPr>
+      </w:pPr>
+      <w:r>
+        <w:rPr>
+          <w:b/>
           <w:szCs w:val="24"/>
         </w:rPr>
         <w:t>Shift Manager</w:t>
@@ -633,7 +589,6 @@
       <w:r>
         <w:rPr>
           <w:b/>
-          <w:sz w:val="24"/>
           <w:szCs w:val="24"/>
         </w:rPr>
         <w:t xml:space="preserve">, </w:t>
@@ -641,7 +596,6 @@
       <w:r>
         <w:rPr>
           <w:b/>
-          <w:sz w:val="24"/>
           <w:szCs w:val="24"/>
         </w:rPr>
         <w:t>Pizza Hut</w:t>
@@ -649,7 +603,6 @@
       <w:r>
         <w:rPr>
           <w:b/>
-          <w:sz w:val="24"/>
           <w:szCs w:val="24"/>
         </w:rPr>
         <w:t>, April 2017 – November 2017</w:t>
@@ -661,14 +614,12 @@
         <w:ind w:firstLine="720"/>
         <w:rPr>
           <w:b/>
-          <w:sz w:val="24"/>
-          <w:szCs w:val="24"/>
-        </w:rPr>
-      </w:pPr>
-      <w:r>
-        <w:rPr>
-          <w:b/>
-          <w:sz w:val="24"/>
+          <w:szCs w:val="24"/>
+        </w:rPr>
+      </w:pPr>
+      <w:r>
+        <w:rPr>
+          <w:b/>
           <w:szCs w:val="24"/>
         </w:rPr>
         <w:t>Shift Manager, Sonic Drive-In, May 2014 – April 2017</w:t>
@@ -684,13 +635,11 @@
         <w:spacing w:after="0"/>
         <w:rPr>
           <w:b/>
-          <w:sz w:val="24"/>
-          <w:szCs w:val="24"/>
-        </w:rPr>
-      </w:pPr>
-      <w:r>
-        <w:rPr>
-          <w:sz w:val="24"/>
+          <w:szCs w:val="24"/>
+        </w:rPr>
+      </w:pPr>
+      <w:r>
+        <w:rPr>
           <w:szCs w:val="24"/>
         </w:rPr>
         <w:t>Supervised a team of 14</w:t>
@@ -706,20 +655,17 @@
         <w:spacing w:after="0"/>
         <w:rPr>
           <w:b/>
-          <w:sz w:val="24"/>
-          <w:szCs w:val="24"/>
-        </w:rPr>
-      </w:pPr>
-      <w:r>
-        <w:rPr>
-          <w:sz w:val="24"/>
+          <w:szCs w:val="24"/>
+        </w:rPr>
+      </w:pPr>
+      <w:r>
+        <w:rPr>
           <w:szCs w:val="24"/>
         </w:rPr>
         <w:t>Hired and trained 20</w:t>
       </w:r>
       <w:r>
         <w:rPr>
-          <w:sz w:val="24"/>
           <w:szCs w:val="24"/>
         </w:rPr>
         <w:t xml:space="preserve"> new employees</w:t>
@@ -735,13 +681,11 @@
         <w:spacing w:after="0"/>
         <w:rPr>
           <w:b/>
-          <w:sz w:val="24"/>
-          <w:szCs w:val="24"/>
-        </w:rPr>
-      </w:pPr>
-      <w:r>
-        <w:rPr>
-          <w:sz w:val="24"/>
+          <w:szCs w:val="24"/>
+        </w:rPr>
+      </w:pPr>
+      <w:r>
+        <w:rPr>
           <w:szCs w:val="24"/>
         </w:rPr>
         <w:t>Managed cash deposits up to $3,500</w:t>
@@ -757,13 +701,11 @@
         <w:spacing w:after="0"/>
         <w:rPr>
           <w:b/>
-          <w:sz w:val="24"/>
-          <w:szCs w:val="24"/>
-        </w:rPr>
-      </w:pPr>
-      <w:r>
-        <w:rPr>
-          <w:sz w:val="24"/>
+          <w:szCs w:val="24"/>
+        </w:rPr>
+      </w:pPr>
+      <w:r>
+        <w:rPr>
           <w:szCs w:val="24"/>
         </w:rPr>
         <w:t>Provided exceptional customer service to customers</w:t>
@@ -779,13 +721,11 @@
         <w:spacing w:after="0"/>
         <w:rPr>
           <w:b/>
-          <w:sz w:val="24"/>
-          <w:szCs w:val="24"/>
-        </w:rPr>
-      </w:pPr>
-      <w:r>
-        <w:rPr>
-          <w:sz w:val="24"/>
+          <w:szCs w:val="24"/>
+        </w:rPr>
+      </w:pPr>
+      <w:r>
+        <w:rPr>
           <w:szCs w:val="24"/>
         </w:rPr>
         <w:t>Managed store inventory, including placing orders</w:t>
@@ -795,7 +735,6 @@
       <w:pPr>
         <w:spacing w:after="0"/>
         <w:rPr>
-          <w:sz w:val="24"/>
           <w:szCs w:val="24"/>
         </w:rPr>
       </w:pPr>
@@ -805,14 +744,14 @@
         <w:spacing w:after="0"/>
         <w:rPr>
           <w:b/>
-          <w:sz w:val="40"/>
+          <w:sz w:val="36"/>
           <w:szCs w:val="40"/>
         </w:rPr>
       </w:pPr>
       <w:r>
         <w:rPr>
           <w:b/>
-          <w:sz w:val="40"/>
+          <w:sz w:val="36"/>
           <w:szCs w:val="40"/>
         </w:rPr>
         <w:t>EDUCATION</w:t>
@@ -823,14 +762,122 @@
         <w:spacing w:after="0"/>
         <w:rPr>
           <w:b/>
-          <w:sz w:val="24"/>
-          <w:szCs w:val="24"/>
-        </w:rPr>
-      </w:pPr>
-      <w:r>
-        <w:rPr>
-          <w:b/>
-          <w:sz w:val="40"/>
+        </w:rPr>
+      </w:pPr>
+      <w:r>
+        <w:rPr>
+          <w:b/>
+        </w:rPr>
+        <w:tab/>
+        <w:t>APRIL 2018</w:t>
+      </w:r>
+    </w:p>
+    <w:p>
+      <w:pPr>
+        <w:spacing w:after="0"/>
+        <w:rPr>
+          <w:b/>
+        </w:rPr>
+      </w:pPr>
+      <w:r>
+        <w:rPr>
+          <w:b/>
+        </w:rPr>
+        <w:tab/>
+        <w:t>Oracle Java 8 Developer Certification, Oracle</w:t>
+      </w:r>
+    </w:p>
+    <w:p>
+      <w:pPr>
+        <w:pStyle w:val="ListParagraph"/>
+        <w:numPr>
+          <w:ilvl w:val="0"/>
+          <w:numId w:val="9"/>
+        </w:numPr>
+        <w:spacing w:after="0"/>
+        <w:rPr>
+          <w:rFonts w:cstheme="minorHAnsi"/>
+          <w:sz w:val="20"/>
+          <w:szCs w:val="20"/>
+        </w:rPr>
+      </w:pPr>
+      <w:r>
+        <w:rPr>
+          <w:rFonts w:cstheme="minorHAnsi"/>
+          <w:bCs/>
+          <w:color w:val="222222"/>
+          <w:sz w:val="20"/>
+          <w:szCs w:val="20"/>
+          <w:shd w:val="clear" w:color="auto" w:fill="FFFFFF"/>
+        </w:rPr>
+        <w:t>Oracle Certified Associate (OCA)</w:t>
+      </w:r>
+    </w:p>
+    <w:p>
+      <w:pPr>
+        <w:pStyle w:val="ListParagraph"/>
+        <w:numPr>
+          <w:ilvl w:val="0"/>
+          <w:numId w:val="9"/>
+        </w:numPr>
+        <w:spacing w:after="0"/>
+        <w:rPr>
+          <w:rFonts w:cstheme="minorHAnsi"/>
+          <w:sz w:val="20"/>
+          <w:szCs w:val="20"/>
+        </w:rPr>
+      </w:pPr>
+      <w:r>
+        <w:rPr>
+          <w:rFonts w:cstheme="minorHAnsi"/>
+          <w:sz w:val="20"/>
+          <w:szCs w:val="20"/>
+        </w:rPr>
+        <w:t>B</w:t>
+      </w:r>
+      <w:r>
+        <w:rPr>
+          <w:rFonts w:cstheme="minorHAnsi"/>
+          <w:sz w:val="20"/>
+          <w:szCs w:val="20"/>
+        </w:rPr>
+        <w:t>asic exam required to demonstrate solid understanding of</w:t>
+      </w:r>
+      <w:r>
+        <w:rPr>
+          <w:rFonts w:cstheme="minorHAnsi"/>
+          <w:sz w:val="20"/>
+          <w:szCs w:val="20"/>
+        </w:rPr>
+        <w:t xml:space="preserve"> Java as a programming language</w:t>
+      </w:r>
+    </w:p>
+    <w:p>
+      <w:pPr>
+        <w:pStyle w:val="ListParagraph"/>
+        <w:spacing w:after="0"/>
+        <w:ind w:left="1440"/>
+        <w:rPr>
+          <w:rFonts w:cstheme="minorHAnsi"/>
+          <w:sz w:val="20"/>
+          <w:szCs w:val="20"/>
+        </w:rPr>
+      </w:pPr>
+      <w:bookmarkStart w:id="0" w:name="_GoBack"/>
+      <w:bookmarkEnd w:id="0"/>
+    </w:p>
+    <w:p>
+      <w:pPr>
+        <w:spacing w:after="0"/>
+        <w:rPr>
+          <w:b/>
+          <w:szCs w:val="24"/>
+        </w:rPr>
+      </w:pPr>
+      <w:r>
+        <w:rPr>
+          <w:b/>
+          <w:sz w:val="36"/>
           <w:szCs w:val="40"/>
         </w:rPr>
         <w:tab/>
@@ -838,7 +885,6 @@
       <w:r>
         <w:rPr>
           <w:b/>
-          <w:sz w:val="24"/>
           <w:szCs w:val="24"/>
         </w:rPr>
         <w:t>APRIL 2018</w:t>
@@ -849,14 +895,12 @@
         <w:spacing w:after="0"/>
         <w:rPr>
           <w:b/>
-          <w:sz w:val="24"/>
-          <w:szCs w:val="24"/>
-        </w:rPr>
-      </w:pPr>
-      <w:r>
-        <w:rPr>
-          <w:b/>
-          <w:sz w:val="24"/>
+          <w:szCs w:val="24"/>
+        </w:rPr>
+      </w:pPr>
+      <w:r>
+        <w:rPr>
+          <w:b/>
           <w:szCs w:val="24"/>
         </w:rPr>
         <w:tab/>
@@ -871,26 +915,50 @@
           <w:numId w:val="7"/>
         </w:numPr>
         <w:spacing w:after="0"/>
-      </w:pPr>
-      <w:r>
+        <w:rPr>
+          <w:sz w:val="20"/>
+        </w:rPr>
+      </w:pPr>
+      <w:r>
+        <w:rPr>
+          <w:sz w:val="20"/>
+        </w:rPr>
         <w:t xml:space="preserve">A 12-week, 420+ hours, </w:t>
       </w:r>
       <w:r>
+        <w:rPr>
+          <w:sz w:val="20"/>
+        </w:rPr>
         <w:t xml:space="preserve">intensive </w:t>
       </w:r>
       <w:r>
+        <w:rPr>
+          <w:sz w:val="20"/>
+        </w:rPr>
         <w:t>training boot camp</w:t>
       </w:r>
       <w:r>
+        <w:rPr>
+          <w:sz w:val="20"/>
+        </w:rPr>
         <w:t xml:space="preserve"> </w:t>
       </w:r>
       <w:r>
+        <w:rPr>
+          <w:sz w:val="20"/>
+        </w:rPr>
         <w:t xml:space="preserve">that instructs </w:t>
       </w:r>
       <w:r>
+        <w:rPr>
+          <w:sz w:val="20"/>
+        </w:rPr>
         <w:t xml:space="preserve">how to code software </w:t>
       </w:r>
       <w:r>
+        <w:rPr>
+          <w:sz w:val="20"/>
+        </w:rPr>
         <w:t xml:space="preserve">applications with a specialized focus in Android. </w:t>
       </w:r>
     </w:p>
@@ -902,11 +970,32 @@
           <w:numId w:val="7"/>
         </w:numPr>
         <w:spacing w:after="0"/>
-      </w:pPr>
-      <w:r>
-        <w:t xml:space="preserve">Utilized Salesforce </w:t>
-      </w:r>
-      <w:r>
+        <w:rPr>
+          <w:sz w:val="20"/>
+        </w:rPr>
+      </w:pPr>
+      <w:r>
+        <w:rPr>
+          <w:sz w:val="20"/>
+        </w:rPr>
+        <w:t xml:space="preserve">Utilized </w:t>
+      </w:r>
+      <w:r>
+        <w:rPr>
+          <w:sz w:val="20"/>
+        </w:rPr>
+        <w:t>Java EE and Spring</w:t>
+      </w:r>
+      <w:r>
+        <w:rPr>
+          <w:sz w:val="20"/>
+        </w:rPr>
+        <w:t xml:space="preserve"> </w:t>
+      </w:r>
+      <w:r>
+        <w:rPr>
+          <w:sz w:val="20"/>
+        </w:rPr>
         <w:t xml:space="preserve">for back-end development </w:t>
       </w:r>
     </w:p>
@@ -918,20 +1007,35 @@
           <w:numId w:val="7"/>
         </w:numPr>
         <w:spacing w:after="0"/>
-      </w:pPr>
-      <w:r>
+        <w:rPr>
+          <w:sz w:val="20"/>
+        </w:rPr>
+      </w:pPr>
+      <w:r>
+        <w:rPr>
+          <w:sz w:val="20"/>
+        </w:rPr>
         <w:t xml:space="preserve">Trained in multiple </w:t>
       </w:r>
       <w:r>
+        <w:rPr>
+          <w:sz w:val="20"/>
+        </w:rPr>
         <w:t>front-end web</w:t>
       </w:r>
       <w:r>
+        <w:rPr>
+          <w:sz w:val="20"/>
+        </w:rPr>
         <w:t xml:space="preserve"> languages</w:t>
       </w:r>
     </w:p>
     <w:p>
       <w:pPr>
         <w:spacing w:after="0"/>
+        <w:rPr>
+          <w:sz w:val="20"/>
+        </w:rPr>
       </w:pPr>
     </w:p>
     <w:p>
@@ -939,17 +1043,18 @@
         <w:spacing w:after="0"/>
         <w:rPr>
           <w:b/>
-          <w:sz w:val="24"/>
-          <w:szCs w:val="24"/>
-        </w:rPr>
-      </w:pPr>
-      <w:r>
+          <w:szCs w:val="24"/>
+        </w:rPr>
+      </w:pPr>
+      <w:r>
+        <w:rPr>
+          <w:sz w:val="20"/>
+        </w:rPr>
         <w:tab/>
       </w:r>
       <w:r>
         <w:rPr>
           <w:b/>
-          <w:sz w:val="24"/>
           <w:szCs w:val="24"/>
         </w:rPr>
         <w:t>MAY 2016</w:t>
@@ -960,14 +1065,12 @@
         <w:spacing w:after="0"/>
         <w:rPr>
           <w:b/>
-          <w:sz w:val="24"/>
-          <w:szCs w:val="24"/>
-        </w:rPr>
-      </w:pPr>
-      <w:r>
-        <w:rPr>
-          <w:b/>
-          <w:sz w:val="24"/>
+          <w:szCs w:val="24"/>
+        </w:rPr>
+      </w:pPr>
+      <w:r>
+        <w:rPr>
+          <w:b/>
           <w:szCs w:val="24"/>
         </w:rPr>
         <w:tab/>
@@ -976,28 +1079,23 @@
     </w:p>
     <w:p>
       <w:pPr>
+        <w:pStyle w:val="ListParagraph"/>
+        <w:numPr>
+          <w:ilvl w:val="0"/>
+          <w:numId w:val="12"/>
+        </w:numPr>
         <w:spacing w:after="0"/>
         <w:rPr>
           <w:b/>
-          <w:sz w:val="24"/>
-          <w:szCs w:val="24"/>
-        </w:rPr>
-      </w:pPr>
-      <w:r>
-        <w:tab/>
-      </w:r>
-      <w:r>
-        <w:tab/>
-      </w:r>
-      <w:r>
-        <w:rPr>
-          <w:sz w:val="24"/>
+          <w:szCs w:val="24"/>
+        </w:rPr>
+      </w:pPr>
+      <w:r>
+        <w:rPr>
           <w:szCs w:val="24"/>
         </w:rPr>
         <w:t>Graduated with a 3.8 GPA.</w:t>
       </w:r>
-      <w:bookmarkStart w:id="0" w:name="_GoBack"/>
-      <w:bookmarkEnd w:id="0"/>
     </w:p>
     <w:sectPr>
       <w:pgSz w:w="12240" w:h="15840"/>
@@ -1012,6 +1110,119 @@
 <file path=word/numbering.xml><?xml version="1.0" encoding="utf-8"?>
 <w:numbering xmlns:wpc="http://schemas.microsoft.com/office/word/2010/wordprocessingCanvas" xmlns:cx="http://schemas.microsoft.com/office/drawing/2014/chartex" xmlns:cx1="http://schemas.microsoft.com/office/drawing/2015/9/8/chartex" xmlns:cx2="http://schemas.microsoft.com/office/drawing/2015/10/21/chartex" xmlns:cx3="http://schemas.microsoft.com/office/drawing/2016/5/9/chartex" xmlns:cx4="http://schemas.microsoft.com/office/drawing/2016/5/10/chartex" xmlns:cx5="http://schemas.microsoft.com/office/drawing/2016/5/11/chartex" xmlns:cx6="http://schemas.microsoft.com/office/drawing/2016/5/12/chartex" xmlns:cx7="http://schemas.microsoft.com/office/drawing/2016/5/13/chartex" xmlns:cx8="http://schemas.microsoft.com/office/drawing/2016/5/14/chartex" xmlns:mc="http://schemas.openxmlformats.org/markup-compatibility/2006" xmlns:aink="http://schemas.microsoft.com/office/drawing/2016/ink" xmlns:am3d="http://schemas.microsoft.com/office/drawing/2017/model3d" xmlns:o="urn:schemas-microsoft-com:office:office" xmlns:r="http://schemas.openxmlformats.org/officeDocument/2006/relationships" xmlns:m="http://schemas.openxmlformats.org/officeDocument/2006/math" xmlns:v="urn:schemas-microsoft-com:vml" xmlns:wp14="http://schemas.microsoft.com/office/word/2010/wordprocessingDrawing" xmlns:wp="http://schemas.openxmlformats.org/drawingml/2006/wordprocessingDrawing" xmlns:w10="urn:schemas-microsoft-com:office:word" xmlns:w="http://schemas.openxmlformats.org/wordprocessingml/2006/main" xmlns:w14="http://schemas.microsoft.com/office/word/2010/wordml" xmlns:w15="http://schemas.microsoft.com/office/word/2012/wordml" xmlns:w16cid="http://schemas.microsoft.com/office/word/2016/wordml/cid" xmlns:w16se="http://schemas.microsoft.com/office/word/2015/wordml/symex" xmlns:wpg="http://schemas.microsoft.com/office/word/2010/wordprocessingGroup" xmlns:wpi="http://schemas.microsoft.com/office/word/2010/wordprocessingInk" xmlns:wne="http://schemas.microsoft.com/office/word/2006/wordml" xmlns:wps="http://schemas.microsoft.com/office/word/2010/wordprocessingShape" mc:Ignorable="w14 w15 w16se w16cid wp14">
   <w:abstractNum w:abstractNumId="0" w15:restartNumberingAfterBreak="0">
+    <w:nsid w:val="06616321"/>
+    <w:multiLevelType w:val="hybridMultilevel"/>
+    <w:tmpl w:val="59F0D904"/>
+    <w:lvl w:ilvl="0" w:tplc="04090001">
+      <w:start w:val="1"/>
+      <w:numFmt w:val="bullet"/>
+      <w:lvlText w:val=""/>
+      <w:lvlJc w:val="left"/>
+      <w:pPr>
+        <w:ind w:left="2160" w:hanging="360"/>
+      </w:pPr>
+      <w:rPr>
+        <w:rFonts w:ascii="Symbol" w:hAnsi="Symbol" w:hint="default"/>
+      </w:rPr>
+    </w:lvl>
+    <w:lvl w:ilvl="1" w:tplc="04090003" w:tentative="1">
+      <w:start w:val="1"/>
+      <w:numFmt w:val="bullet"/>
+      <w:lvlText w:val="o"/>
+      <w:lvlJc w:val="left"/>
+      <w:pPr>
+        <w:ind w:left="2880" w:hanging="360"/>
+      </w:pPr>
+      <w:rPr>
+        <w:rFonts w:ascii="Courier New" w:hAnsi="Courier New" w:cs="Courier New" w:hint="default"/>
+      </w:rPr>
+    </w:lvl>
+    <w:lvl w:ilvl="2" w:tplc="04090005" w:tentative="1">
+      <w:start w:val="1"/>
+      <w:numFmt w:val="bullet"/>
+      <w:lvlText w:val=""/>
+      <w:lvlJc w:val="left"/>
+      <w:pPr>
+        <w:ind w:left="3600" w:hanging="360"/>
+      </w:pPr>
+      <w:rPr>
+        <w:rFonts w:ascii="Wingdings" w:hAnsi="Wingdings" w:hint="default"/>
+      </w:rPr>
+    </w:lvl>
+    <w:lvl w:ilvl="3" w:tplc="04090001" w:tentative="1">
+      <w:start w:val="1"/>
+      <w:numFmt w:val="bullet"/>
+      <w:lvlText w:val=""/>
+      <w:lvlJc w:val="left"/>
+      <w:pPr>
+        <w:ind w:left="4320" w:hanging="360"/>
+      </w:pPr>
+      <w:rPr>
+        <w:rFonts w:ascii="Symbol" w:hAnsi="Symbol" w:hint="default"/>
+      </w:rPr>
+    </w:lvl>
+    <w:lvl w:ilvl="4" w:tplc="04090003" w:tentative="1">
+      <w:start w:val="1"/>
+      <w:numFmt w:val="bullet"/>
+      <w:lvlText w:val="o"/>
+      <w:lvlJc w:val="left"/>
+      <w:pPr>
+        <w:ind w:left="5040" w:hanging="360"/>
+      </w:pPr>
+      <w:rPr>
+        <w:rFonts w:ascii="Courier New" w:hAnsi="Courier New" w:cs="Courier New" w:hint="default"/>
+      </w:rPr>
+    </w:lvl>
+    <w:lvl w:ilvl="5" w:tplc="04090005" w:tentative="1">
+      <w:start w:val="1"/>
+      <w:numFmt w:val="bullet"/>
+      <w:lvlText w:val=""/>
+      <w:lvlJc w:val="left"/>
+      <w:pPr>
+        <w:ind w:left="5760" w:hanging="360"/>
+      </w:pPr>
+      <w:rPr>
+        <w:rFonts w:ascii="Wingdings" w:hAnsi="Wingdings" w:hint="default"/>
+      </w:rPr>
+    </w:lvl>
+    <w:lvl w:ilvl="6" w:tplc="04090001" w:tentative="1">
+      <w:start w:val="1"/>
+      <w:numFmt w:val="bullet"/>
+      <w:lvlText w:val=""/>
+      <w:lvlJc w:val="left"/>
+      <w:pPr>
+        <w:ind w:left="6480" w:hanging="360"/>
+      </w:pPr>
+      <w:rPr>
+        <w:rFonts w:ascii="Symbol" w:hAnsi="Symbol" w:hint="default"/>
+      </w:rPr>
+    </w:lvl>
+    <w:lvl w:ilvl="7" w:tplc="04090003" w:tentative="1">
+      <w:start w:val="1"/>
+      <w:numFmt w:val="bullet"/>
+      <w:lvlText w:val="o"/>
+      <w:lvlJc w:val="left"/>
+      <w:pPr>
+        <w:ind w:left="7200" w:hanging="360"/>
+      </w:pPr>
+      <w:rPr>
+        <w:rFonts w:ascii="Courier New" w:hAnsi="Courier New" w:cs="Courier New" w:hint="default"/>
+      </w:rPr>
+    </w:lvl>
+    <w:lvl w:ilvl="8" w:tplc="04090005" w:tentative="1">
+      <w:start w:val="1"/>
+      <w:numFmt w:val="bullet"/>
+      <w:lvlText w:val=""/>
+      <w:lvlJc w:val="left"/>
+      <w:pPr>
+        <w:ind w:left="7920" w:hanging="360"/>
+      </w:pPr>
+      <w:rPr>
+        <w:rFonts w:ascii="Wingdings" w:hAnsi="Wingdings" w:hint="default"/>
+      </w:rPr>
+    </w:lvl>
+  </w:abstractNum>
+  <w:abstractNum w:abstractNumId="1" w15:restartNumberingAfterBreak="0">
     <w:nsid w:val="11A06765"/>
     <w:multiLevelType w:val="hybridMultilevel"/>
     <w:tmpl w:val="92A2F92A"/>
@@ -1124,7 +1335,7 @@
       </w:rPr>
     </w:lvl>
   </w:abstractNum>
-  <w:abstractNum w:abstractNumId="1" w15:restartNumberingAfterBreak="0">
+  <w:abstractNum w:abstractNumId="2" w15:restartNumberingAfterBreak="0">
     <w:nsid w:val="1E4B694C"/>
     <w:multiLevelType w:val="hybridMultilevel"/>
     <w:tmpl w:val="C94019F8"/>
@@ -1237,7 +1448,7 @@
       </w:rPr>
     </w:lvl>
   </w:abstractNum>
-  <w:abstractNum w:abstractNumId="2" w15:restartNumberingAfterBreak="0">
+  <w:abstractNum w:abstractNumId="3" w15:restartNumberingAfterBreak="0">
     <w:nsid w:val="24EB7AFE"/>
     <w:multiLevelType w:val="hybridMultilevel"/>
     <w:tmpl w:val="55AADB94"/>
@@ -1350,7 +1561,7 @@
       </w:rPr>
     </w:lvl>
   </w:abstractNum>
-  <w:abstractNum w:abstractNumId="3" w15:restartNumberingAfterBreak="0">
+  <w:abstractNum w:abstractNumId="4" w15:restartNumberingAfterBreak="0">
     <w:nsid w:val="27BC17B4"/>
     <w:multiLevelType w:val="hybridMultilevel"/>
     <w:tmpl w:val="FE582F66"/>
@@ -1463,7 +1674,233 @@
       </w:rPr>
     </w:lvl>
   </w:abstractNum>
-  <w:abstractNum w:abstractNumId="4" w15:restartNumberingAfterBreak="0">
+  <w:abstractNum w:abstractNumId="5" w15:restartNumberingAfterBreak="0">
+    <w:nsid w:val="2B1D44D3"/>
+    <w:multiLevelType w:val="hybridMultilevel"/>
+    <w:tmpl w:val="428AFC4E"/>
+    <w:lvl w:ilvl="0" w:tplc="04090001">
+      <w:start w:val="1"/>
+      <w:numFmt w:val="bullet"/>
+      <w:lvlText w:val=""/>
+      <w:lvlJc w:val="left"/>
+      <w:pPr>
+        <w:ind w:left="720" w:hanging="360"/>
+      </w:pPr>
+      <w:rPr>
+        <w:rFonts w:ascii="Symbol" w:hAnsi="Symbol" w:hint="default"/>
+      </w:rPr>
+    </w:lvl>
+    <w:lvl w:ilvl="1" w:tplc="04090003" w:tentative="1">
+      <w:start w:val="1"/>
+      <w:numFmt w:val="bullet"/>
+      <w:lvlText w:val="o"/>
+      <w:lvlJc w:val="left"/>
+      <w:pPr>
+        <w:ind w:left="1440" w:hanging="360"/>
+      </w:pPr>
+      <w:rPr>
+        <w:rFonts w:ascii="Courier New" w:hAnsi="Courier New" w:cs="Courier New" w:hint="default"/>
+      </w:rPr>
+    </w:lvl>
+    <w:lvl w:ilvl="2" w:tplc="04090005" w:tentative="1">
+      <w:start w:val="1"/>
+      <w:numFmt w:val="bullet"/>
+      <w:lvlText w:val=""/>
+      <w:lvlJc w:val="left"/>
+      <w:pPr>
+        <w:ind w:left="2160" w:hanging="360"/>
+      </w:pPr>
+      <w:rPr>
+        <w:rFonts w:ascii="Wingdings" w:hAnsi="Wingdings" w:hint="default"/>
+      </w:rPr>
+    </w:lvl>
+    <w:lvl w:ilvl="3" w:tplc="04090001" w:tentative="1">
+      <w:start w:val="1"/>
+      <w:numFmt w:val="bullet"/>
+      <w:lvlText w:val=""/>
+      <w:lvlJc w:val="left"/>
+      <w:pPr>
+        <w:ind w:left="2880" w:hanging="360"/>
+      </w:pPr>
+      <w:rPr>
+        <w:rFonts w:ascii="Symbol" w:hAnsi="Symbol" w:hint="default"/>
+      </w:rPr>
+    </w:lvl>
+    <w:lvl w:ilvl="4" w:tplc="04090003" w:tentative="1">
+      <w:start w:val="1"/>
+      <w:numFmt w:val="bullet"/>
+      <w:lvlText w:val="o"/>
+      <w:lvlJc w:val="left"/>
+      <w:pPr>
+        <w:ind w:left="3600" w:hanging="360"/>
+      </w:pPr>
+      <w:rPr>
+        <w:rFonts w:ascii="Courier New" w:hAnsi="Courier New" w:cs="Courier New" w:hint="default"/>
+      </w:rPr>
+    </w:lvl>
+    <w:lvl w:ilvl="5" w:tplc="04090005" w:tentative="1">
+      <w:start w:val="1"/>
+      <w:numFmt w:val="bullet"/>
+      <w:lvlText w:val=""/>
+      <w:lvlJc w:val="left"/>
+      <w:pPr>
+        <w:ind w:left="4320" w:hanging="360"/>
+      </w:pPr>
+      <w:rPr>
+        <w:rFonts w:ascii="Wingdings" w:hAnsi="Wingdings" w:hint="default"/>
+      </w:rPr>
+    </w:lvl>
+    <w:lvl w:ilvl="6" w:tplc="04090001" w:tentative="1">
+      <w:start w:val="1"/>
+      <w:numFmt w:val="bullet"/>
+      <w:lvlText w:val=""/>
+      <w:lvlJc w:val="left"/>
+      <w:pPr>
+        <w:ind w:left="5040" w:hanging="360"/>
+      </w:pPr>
+      <w:rPr>
+        <w:rFonts w:ascii="Symbol" w:hAnsi="Symbol" w:hint="default"/>
+      </w:rPr>
+    </w:lvl>
+    <w:lvl w:ilvl="7" w:tplc="04090003" w:tentative="1">
+      <w:start w:val="1"/>
+      <w:numFmt w:val="bullet"/>
+      <w:lvlText w:val="o"/>
+      <w:lvlJc w:val="left"/>
+      <w:pPr>
+        <w:ind w:left="5760" w:hanging="360"/>
+      </w:pPr>
+      <w:rPr>
+        <w:rFonts w:ascii="Courier New" w:hAnsi="Courier New" w:cs="Courier New" w:hint="default"/>
+      </w:rPr>
+    </w:lvl>
+    <w:lvl w:ilvl="8" w:tplc="04090005" w:tentative="1">
+      <w:start w:val="1"/>
+      <w:numFmt w:val="bullet"/>
+      <w:lvlText w:val=""/>
+      <w:lvlJc w:val="left"/>
+      <w:pPr>
+        <w:ind w:left="6480" w:hanging="360"/>
+      </w:pPr>
+      <w:rPr>
+        <w:rFonts w:ascii="Wingdings" w:hAnsi="Wingdings" w:hint="default"/>
+      </w:rPr>
+    </w:lvl>
+  </w:abstractNum>
+  <w:abstractNum w:abstractNumId="6" w15:restartNumberingAfterBreak="0">
+    <w:nsid w:val="2F742C20"/>
+    <w:multiLevelType w:val="hybridMultilevel"/>
+    <w:tmpl w:val="F8AA5702"/>
+    <w:lvl w:ilvl="0" w:tplc="04090001">
+      <w:start w:val="1"/>
+      <w:numFmt w:val="bullet"/>
+      <w:lvlText w:val=""/>
+      <w:lvlJc w:val="left"/>
+      <w:pPr>
+        <w:ind w:left="720" w:hanging="360"/>
+      </w:pPr>
+      <w:rPr>
+        <w:rFonts w:ascii="Symbol" w:hAnsi="Symbol" w:hint="default"/>
+      </w:rPr>
+    </w:lvl>
+    <w:lvl w:ilvl="1" w:tplc="04090003" w:tentative="1">
+      <w:start w:val="1"/>
+      <w:numFmt w:val="bullet"/>
+      <w:lvlText w:val="o"/>
+      <w:lvlJc w:val="left"/>
+      <w:pPr>
+        <w:ind w:left="1440" w:hanging="360"/>
+      </w:pPr>
+      <w:rPr>
+        <w:rFonts w:ascii="Courier New" w:hAnsi="Courier New" w:cs="Courier New" w:hint="default"/>
+      </w:rPr>
+    </w:lvl>
+    <w:lvl w:ilvl="2" w:tplc="04090005" w:tentative="1">
+      <w:start w:val="1"/>
+      <w:numFmt w:val="bullet"/>
+      <w:lvlText w:val=""/>
+      <w:lvlJc w:val="left"/>
+      <w:pPr>
+        <w:ind w:left="2160" w:hanging="360"/>
+      </w:pPr>
+      <w:rPr>
+        <w:rFonts w:ascii="Wingdings" w:hAnsi="Wingdings" w:hint="default"/>
+      </w:rPr>
+    </w:lvl>
+    <w:lvl w:ilvl="3" w:tplc="04090001" w:tentative="1">
+      <w:start w:val="1"/>
+      <w:numFmt w:val="bullet"/>
+      <w:lvlText w:val=""/>
+      <w:lvlJc w:val="left"/>
+      <w:pPr>
+        <w:ind w:left="2880" w:hanging="360"/>
+      </w:pPr>
+      <w:rPr>
+        <w:rFonts w:ascii="Symbol" w:hAnsi="Symbol" w:hint="default"/>
+      </w:rPr>
+    </w:lvl>
+    <w:lvl w:ilvl="4" w:tplc="04090003" w:tentative="1">
+      <w:start w:val="1"/>
+      <w:numFmt w:val="bullet"/>
+      <w:lvlText w:val="o"/>
+      <w:lvlJc w:val="left"/>
+      <w:pPr>
+        <w:ind w:left="3600" w:hanging="360"/>
+      </w:pPr>
+      <w:rPr>
+        <w:rFonts w:ascii="Courier New" w:hAnsi="Courier New" w:cs="Courier New" w:hint="default"/>
+      </w:rPr>
+    </w:lvl>
+    <w:lvl w:ilvl="5" w:tplc="04090005" w:tentative="1">
+      <w:start w:val="1"/>
+      <w:numFmt w:val="bullet"/>
+      <w:lvlText w:val=""/>
+      <w:lvlJc w:val="left"/>
+      <w:pPr>
+        <w:ind w:left="4320" w:hanging="360"/>
+      </w:pPr>
+      <w:rPr>
+        <w:rFonts w:ascii="Wingdings" w:hAnsi="Wingdings" w:hint="default"/>
+      </w:rPr>
+    </w:lvl>
+    <w:lvl w:ilvl="6" w:tplc="04090001" w:tentative="1">
+      <w:start w:val="1"/>
+      <w:numFmt w:val="bullet"/>
+      <w:lvlText w:val=""/>
+      <w:lvlJc w:val="left"/>
+      <w:pPr>
+        <w:ind w:left="5040" w:hanging="360"/>
+      </w:pPr>
+      <w:rPr>
+        <w:rFonts w:ascii="Symbol" w:hAnsi="Symbol" w:hint="default"/>
+      </w:rPr>
+    </w:lvl>
+    <w:lvl w:ilvl="7" w:tplc="04090003" w:tentative="1">
+      <w:start w:val="1"/>
+      <w:numFmt w:val="bullet"/>
+      <w:lvlText w:val="o"/>
+      <w:lvlJc w:val="left"/>
+      <w:pPr>
+        <w:ind w:left="5760" w:hanging="360"/>
+      </w:pPr>
+      <w:rPr>
+        <w:rFonts w:ascii="Courier New" w:hAnsi="Courier New" w:cs="Courier New" w:hint="default"/>
+      </w:rPr>
+    </w:lvl>
+    <w:lvl w:ilvl="8" w:tplc="04090005" w:tentative="1">
+      <w:start w:val="1"/>
+      <w:numFmt w:val="bullet"/>
+      <w:lvlText w:val=""/>
+      <w:lvlJc w:val="left"/>
+      <w:pPr>
+        <w:ind w:left="6480" w:hanging="360"/>
+      </w:pPr>
+      <w:rPr>
+        <w:rFonts w:ascii="Wingdings" w:hAnsi="Wingdings" w:hint="default"/>
+      </w:rPr>
+    </w:lvl>
+  </w:abstractNum>
+  <w:abstractNum w:abstractNumId="7" w15:restartNumberingAfterBreak="0">
     <w:nsid w:val="357A57BB"/>
     <w:multiLevelType w:val="hybridMultilevel"/>
     <w:tmpl w:val="F4EA614C"/>
@@ -1576,7 +2013,120 @@
       </w:rPr>
     </w:lvl>
   </w:abstractNum>
-  <w:abstractNum w:abstractNumId="5" w15:restartNumberingAfterBreak="0">
+  <w:abstractNum w:abstractNumId="8" w15:restartNumberingAfterBreak="0">
+    <w:nsid w:val="3EC605B7"/>
+    <w:multiLevelType w:val="hybridMultilevel"/>
+    <w:tmpl w:val="DFBE350E"/>
+    <w:lvl w:ilvl="0" w:tplc="04090001">
+      <w:start w:val="1"/>
+      <w:numFmt w:val="bullet"/>
+      <w:lvlText w:val=""/>
+      <w:lvlJc w:val="left"/>
+      <w:pPr>
+        <w:ind w:left="1440" w:hanging="360"/>
+      </w:pPr>
+      <w:rPr>
+        <w:rFonts w:ascii="Symbol" w:hAnsi="Symbol" w:hint="default"/>
+      </w:rPr>
+    </w:lvl>
+    <w:lvl w:ilvl="1" w:tplc="04090003" w:tentative="1">
+      <w:start w:val="1"/>
+      <w:numFmt w:val="bullet"/>
+      <w:lvlText w:val="o"/>
+      <w:lvlJc w:val="left"/>
+      <w:pPr>
+        <w:ind w:left="2160" w:hanging="360"/>
+      </w:pPr>
+      <w:rPr>
+        <w:rFonts w:ascii="Courier New" w:hAnsi="Courier New" w:cs="Courier New" w:hint="default"/>
+      </w:rPr>
+    </w:lvl>
+    <w:lvl w:ilvl="2" w:tplc="04090005" w:tentative="1">
+      <w:start w:val="1"/>
+      <w:numFmt w:val="bullet"/>
+      <w:lvlText w:val=""/>
+      <w:lvlJc w:val="left"/>
+      <w:pPr>
+        <w:ind w:left="2880" w:hanging="360"/>
+      </w:pPr>
+      <w:rPr>
+        <w:rFonts w:ascii="Wingdings" w:hAnsi="Wingdings" w:hint="default"/>
+      </w:rPr>
+    </w:lvl>
+    <w:lvl w:ilvl="3" w:tplc="04090001" w:tentative="1">
+      <w:start w:val="1"/>
+      <w:numFmt w:val="bullet"/>
+      <w:lvlText w:val=""/>
+      <w:lvlJc w:val="left"/>
+      <w:pPr>
+        <w:ind w:left="3600" w:hanging="360"/>
+      </w:pPr>
+      <w:rPr>
+        <w:rFonts w:ascii="Symbol" w:hAnsi="Symbol" w:hint="default"/>
+      </w:rPr>
+    </w:lvl>
+    <w:lvl w:ilvl="4" w:tplc="04090003" w:tentative="1">
+      <w:start w:val="1"/>
+      <w:numFmt w:val="bullet"/>
+      <w:lvlText w:val="o"/>
+      <w:lvlJc w:val="left"/>
+      <w:pPr>
+        <w:ind w:left="4320" w:hanging="360"/>
+      </w:pPr>
+      <w:rPr>
+        <w:rFonts w:ascii="Courier New" w:hAnsi="Courier New" w:cs="Courier New" w:hint="default"/>
+      </w:rPr>
+    </w:lvl>
+    <w:lvl w:ilvl="5" w:tplc="04090005" w:tentative="1">
+      <w:start w:val="1"/>
+      <w:numFmt w:val="bullet"/>
+      <w:lvlText w:val=""/>
+      <w:lvlJc w:val="left"/>
+      <w:pPr>
+        <w:ind w:left="5040" w:hanging="360"/>
+      </w:pPr>
+      <w:rPr>
+        <w:rFonts w:ascii="Wingdings" w:hAnsi="Wingdings" w:hint="default"/>
+      </w:rPr>
+    </w:lvl>
+    <w:lvl w:ilvl="6" w:tplc="04090001" w:tentative="1">
+      <w:start w:val="1"/>
+      <w:numFmt w:val="bullet"/>
+      <w:lvlText w:val=""/>
+      <w:lvlJc w:val="left"/>
+      <w:pPr>
+        <w:ind w:left="5760" w:hanging="360"/>
+      </w:pPr>
+      <w:rPr>
+        <w:rFonts w:ascii="Symbol" w:hAnsi="Symbol" w:hint="default"/>
+      </w:rPr>
+    </w:lvl>
+    <w:lvl w:ilvl="7" w:tplc="04090003" w:tentative="1">
+      <w:start w:val="1"/>
+      <w:numFmt w:val="bullet"/>
+      <w:lvlText w:val="o"/>
+      <w:lvlJc w:val="left"/>
+      <w:pPr>
+        <w:ind w:left="6480" w:hanging="360"/>
+      </w:pPr>
+      <w:rPr>
+        <w:rFonts w:ascii="Courier New" w:hAnsi="Courier New" w:cs="Courier New" w:hint="default"/>
+      </w:rPr>
+    </w:lvl>
+    <w:lvl w:ilvl="8" w:tplc="04090005" w:tentative="1">
+      <w:start w:val="1"/>
+      <w:numFmt w:val="bullet"/>
+      <w:lvlText w:val=""/>
+      <w:lvlJc w:val="left"/>
+      <w:pPr>
+        <w:ind w:left="7200" w:hanging="360"/>
+      </w:pPr>
+      <w:rPr>
+        <w:rFonts w:ascii="Wingdings" w:hAnsi="Wingdings" w:hint="default"/>
+      </w:rPr>
+    </w:lvl>
+  </w:abstractNum>
+  <w:abstractNum w:abstractNumId="9" w15:restartNumberingAfterBreak="0">
     <w:nsid w:val="55D80EDC"/>
     <w:multiLevelType w:val="hybridMultilevel"/>
     <w:tmpl w:val="95D0F3CE"/>
@@ -1689,7 +2239,120 @@
       </w:rPr>
     </w:lvl>
   </w:abstractNum>
-  <w:abstractNum w:abstractNumId="6" w15:restartNumberingAfterBreak="0">
+  <w:abstractNum w:abstractNumId="10" w15:restartNumberingAfterBreak="0">
+    <w:nsid w:val="66470CE3"/>
+    <w:multiLevelType w:val="hybridMultilevel"/>
+    <w:tmpl w:val="12C2193A"/>
+    <w:lvl w:ilvl="0" w:tplc="04090001">
+      <w:start w:val="1"/>
+      <w:numFmt w:val="bullet"/>
+      <w:lvlText w:val=""/>
+      <w:lvlJc w:val="left"/>
+      <w:pPr>
+        <w:ind w:left="1440" w:hanging="360"/>
+      </w:pPr>
+      <w:rPr>
+        <w:rFonts w:ascii="Symbol" w:hAnsi="Symbol" w:hint="default"/>
+      </w:rPr>
+    </w:lvl>
+    <w:lvl w:ilvl="1" w:tplc="04090003" w:tentative="1">
+      <w:start w:val="1"/>
+      <w:numFmt w:val="bullet"/>
+      <w:lvlText w:val="o"/>
+      <w:lvlJc w:val="left"/>
+      <w:pPr>
+        <w:ind w:left="2160" w:hanging="360"/>
+      </w:pPr>
+      <w:rPr>
+        <w:rFonts w:ascii="Courier New" w:hAnsi="Courier New" w:cs="Courier New" w:hint="default"/>
+      </w:rPr>
+    </w:lvl>
+    <w:lvl w:ilvl="2" w:tplc="04090005" w:tentative="1">
+      <w:start w:val="1"/>
+      <w:numFmt w:val="bullet"/>
+      <w:lvlText w:val=""/>
+      <w:lvlJc w:val="left"/>
+      <w:pPr>
+        <w:ind w:left="2880" w:hanging="360"/>
+      </w:pPr>
+      <w:rPr>
+        <w:rFonts w:ascii="Wingdings" w:hAnsi="Wingdings" w:hint="default"/>
+      </w:rPr>
+    </w:lvl>
+    <w:lvl w:ilvl="3" w:tplc="04090001" w:tentative="1">
+      <w:start w:val="1"/>
+      <w:numFmt w:val="bullet"/>
+      <w:lvlText w:val=""/>
+      <w:lvlJc w:val="left"/>
+      <w:pPr>
+        <w:ind w:left="3600" w:hanging="360"/>
+      </w:pPr>
+      <w:rPr>
+        <w:rFonts w:ascii="Symbol" w:hAnsi="Symbol" w:hint="default"/>
+      </w:rPr>
+    </w:lvl>
+    <w:lvl w:ilvl="4" w:tplc="04090003" w:tentative="1">
+      <w:start w:val="1"/>
+      <w:numFmt w:val="bullet"/>
+      <w:lvlText w:val="o"/>
+      <w:lvlJc w:val="left"/>
+      <w:pPr>
+        <w:ind w:left="4320" w:hanging="360"/>
+      </w:pPr>
+      <w:rPr>
+        <w:rFonts w:ascii="Courier New" w:hAnsi="Courier New" w:cs="Courier New" w:hint="default"/>
+      </w:rPr>
+    </w:lvl>
+    <w:lvl w:ilvl="5" w:tplc="04090005" w:tentative="1">
+      <w:start w:val="1"/>
+      <w:numFmt w:val="bullet"/>
+      <w:lvlText w:val=""/>
+      <w:lvlJc w:val="left"/>
+      <w:pPr>
+        <w:ind w:left="5040" w:hanging="360"/>
+      </w:pPr>
+      <w:rPr>
+        <w:rFonts w:ascii="Wingdings" w:hAnsi="Wingdings" w:hint="default"/>
+      </w:rPr>
+    </w:lvl>
+    <w:lvl w:ilvl="6" w:tplc="04090001" w:tentative="1">
+      <w:start w:val="1"/>
+      <w:numFmt w:val="bullet"/>
+      <w:lvlText w:val=""/>
+      <w:lvlJc w:val="left"/>
+      <w:pPr>
+        <w:ind w:left="5760" w:hanging="360"/>
+      </w:pPr>
+      <w:rPr>
+        <w:rFonts w:ascii="Symbol" w:hAnsi="Symbol" w:hint="default"/>
+      </w:rPr>
+    </w:lvl>
+    <w:lvl w:ilvl="7" w:tplc="04090003" w:tentative="1">
+      <w:start w:val="1"/>
+      <w:numFmt w:val="bullet"/>
+      <w:lvlText w:val="o"/>
+      <w:lvlJc w:val="left"/>
+      <w:pPr>
+        <w:ind w:left="6480" w:hanging="360"/>
+      </w:pPr>
+      <w:rPr>
+        <w:rFonts w:ascii="Courier New" w:hAnsi="Courier New" w:cs="Courier New" w:hint="default"/>
+      </w:rPr>
+    </w:lvl>
+    <w:lvl w:ilvl="8" w:tplc="04090005" w:tentative="1">
+      <w:start w:val="1"/>
+      <w:numFmt w:val="bullet"/>
+      <w:lvlText w:val=""/>
+      <w:lvlJc w:val="left"/>
+      <w:pPr>
+        <w:ind w:left="7200" w:hanging="360"/>
+      </w:pPr>
+      <w:rPr>
+        <w:rFonts w:ascii="Wingdings" w:hAnsi="Wingdings" w:hint="default"/>
+      </w:rPr>
+    </w:lvl>
+  </w:abstractNum>
+  <w:abstractNum w:abstractNumId="11" w15:restartNumberingAfterBreak="0">
     <w:nsid w:val="676D1461"/>
     <w:multiLevelType w:val="hybridMultilevel"/>
     <w:tmpl w:val="F1F005A8"/>
@@ -1803,25 +2466,40 @@
     </w:lvl>
   </w:abstractNum>
   <w:num w:numId="1">
+    <w:abstractNumId w:val="4"/>
+  </w:num>
+  <w:num w:numId="2">
+    <w:abstractNumId w:val="2"/>
+  </w:num>
+  <w:num w:numId="3">
+    <w:abstractNumId w:val="7"/>
+  </w:num>
+  <w:num w:numId="4">
+    <w:abstractNumId w:val="9"/>
+  </w:num>
+  <w:num w:numId="5">
+    <w:abstractNumId w:val="1"/>
+  </w:num>
+  <w:num w:numId="6">
+    <w:abstractNumId w:val="11"/>
+  </w:num>
+  <w:num w:numId="7">
     <w:abstractNumId w:val="3"/>
   </w:num>
-  <w:num w:numId="2">
-    <w:abstractNumId w:val="1"/>
-  </w:num>
-  <w:num w:numId="3">
-    <w:abstractNumId w:val="4"/>
-  </w:num>
-  <w:num w:numId="4">
+  <w:num w:numId="8">
     <w:abstractNumId w:val="5"/>
   </w:num>
-  <w:num w:numId="5">
+  <w:num w:numId="9">
+    <w:abstractNumId w:val="10"/>
+  </w:num>
+  <w:num w:numId="10">
     <w:abstractNumId w:val="0"/>
   </w:num>
-  <w:num w:numId="6">
+  <w:num w:numId="11">
     <w:abstractNumId w:val="6"/>
   </w:num>
-  <w:num w:numId="7">
-    <w:abstractNumId w:val="2"/>
+  <w:num w:numId="12">
+    <w:abstractNumId w:val="8"/>
   </w:num>
 </w:numbering>
 </file>
@@ -2227,7 +2905,6 @@
   <w:style w:type="character" w:default="1" w:styleId="DefaultParagraphFont">
     <w:name w:val="Default Paragraph Font"/>
     <w:uiPriority w:val="1"/>
-    <w:semiHidden/>
     <w:unhideWhenUsed/>
   </w:style>
   <w:style w:type="table" w:default="1" w:styleId="TableNormal">
@@ -2306,6 +2983,18 @@
         <w:insideV w:val="single" w:sz="4" w:space="0" w:color="auto"/>
       </w:tblBorders>
     </w:tblPr>
+  </w:style>
+  <w:style w:type="character" w:styleId="UnresolvedMention">
+    <w:name w:val="Unresolved Mention"/>
+    <w:basedOn w:val="DefaultParagraphFont"/>
+    <w:uiPriority w:val="99"/>
+    <w:semiHidden/>
+    <w:unhideWhenUsed/>
+    <w:rsid w:val="00F92BD1"/>
+    <w:rPr>
+      <w:color w:val="808080"/>
+      <w:shd w:val="clear" w:color="auto" w:fill="E6E6E6"/>
+    </w:rPr>
   </w:style>
 </w:styles>
 </file>
@@ -2406,6 +3095,7 @@
   <w:rsids>
     <w:rsidRoot w:val="004C5EBB"/>
     <w:rsid w:val="004C5EBB"/>
+    <w:rsid w:val="00FB36C9"/>
   </w:rsids>
   <m:mathPr>
     <m:mathFont m:val="Cambria Math"/>

</xml_diff>